<commit_message>
good working version, very satisfied with it
</commit_message>
<xml_diff>
--- a/Gliederung.docx
+++ b/Gliederung.docx
@@ -2,6 +2,8 @@
 <file path=word/document.xml><?xml version="1.0" encoding="utf-8"?>
 <w:document xmlns:wpc="http://schemas.microsoft.com/office/word/2010/wordprocessingCanvas" xmlns:mo="http://schemas.microsoft.com/office/mac/office/2008/main" xmlns:mc="http://schemas.openxmlformats.org/markup-compatibility/2006" xmlns:mv="urn:schemas-microsoft-com:mac:vml" xmlns:o="urn:schemas-microsoft-com:office:office" xmlns:r="http://schemas.openxmlformats.org/officeDocument/2006/relationships" xmlns:m="http://schemas.openxmlformats.org/officeDocument/2006/math" xmlns:v="urn:schemas-microsoft-com:vml" xmlns:wp14="http://schemas.microsoft.com/office/word/2010/wordprocessingDrawing" xmlns:wp="http://schemas.openxmlformats.org/drawingml/2006/wordprocessingDrawing" xmlns:w10="urn:schemas-microsoft-com:office:word" xmlns:w="http://schemas.openxmlformats.org/wordprocessingml/2006/main" xmlns:w14="http://schemas.microsoft.com/office/word/2010/wordml" xmlns:wpg="http://schemas.microsoft.com/office/word/2010/wordprocessingGroup" xmlns:wpi="http://schemas.microsoft.com/office/word/2010/wordprocessingInk" xmlns:wne="http://schemas.microsoft.com/office/word/2006/wordml" xmlns:wps="http://schemas.microsoft.com/office/word/2010/wordprocessingShape" mc:Ignorable="w14 wp14">
   <w:body>
+    <w:bookmarkStart w:id="0" w:name="_GoBack" w:displacedByCustomXml="next"/>
+    <w:bookmarkEnd w:id="0" w:displacedByCustomXml="next"/>
     <w:sdt>
       <w:sdtPr>
         <w:rPr>
@@ -105,31 +107,8 @@
                                 </w:r>
                                 <w:r>
                                   <w:tab/>
+                                  <w:t>Dirk Metzger, M.Sc. with Honors</w:t>
                                 </w:r>
-                                <w:r>
-                                  <w:t xml:space="preserve">Dirk Metzger, </w:t>
-                                </w:r>
-                                <w:proofErr w:type="spellStart"/>
-                                <w:r>
-                                  <w:t>M.Sc</w:t>
-                                </w:r>
-                                <w:proofErr w:type="spellEnd"/>
-                                <w:r>
-                                  <w:t xml:space="preserve">. </w:t>
-                                </w:r>
-                                <w:proofErr w:type="spellStart"/>
-                                <w:r>
-                                  <w:t>with</w:t>
-                                </w:r>
-                                <w:proofErr w:type="spellEnd"/>
-                                <w:r>
-                                  <w:t xml:space="preserve"> </w:t>
-                                </w:r>
-                                <w:proofErr w:type="spellStart"/>
-                                <w:r>
-                                  <w:t>Honors</w:t>
-                                </w:r>
-                                <w:proofErr w:type="spellEnd"/>
                               </w:p>
                               <w:p>
                                 <w:pPr>
@@ -154,8 +133,6 @@
                                 </w:r>
                                 <w:r>
                                   <w:tab/>
-                                </w:r>
-                                <w:r>
                                   <w:t>Jannik Hoffjann</w:t>
                                 </w:r>
                                 <w:r>
@@ -176,10 +153,7 @@
                                   <w:ind w:firstLine="0"/>
                                 </w:pPr>
                                 <w:r>
-                                  <w:t xml:space="preserve">Matrikelnummer: </w:t>
-                                </w:r>
-                                <w:r>
-                                  <w:t>945592</w:t>
+                                  <w:t>Matrikelnummer: 945592</w:t>
                                 </w:r>
                                 <w:r>
                                   <w:br/>
@@ -188,13 +162,7 @@
                                   <w:t>E-Mail-Adresse:</w:t>
                                 </w:r>
                                 <w:r>
-                                  <w:t xml:space="preserve"> </w:t>
-                                </w:r>
-                                <w:r>
-                                  <w:t>jhoffjann</w:t>
-                                </w:r>
-                                <w:r>
-                                  <w:t>@uni-osnabrueck.de</w:t>
+                                  <w:t xml:space="preserve"> jhoffjann@uni-osnabrueck.de</w:t>
                                 </w:r>
                               </w:p>
                               <w:p>
@@ -603,7 +571,7 @@
                     <wp:positionV relativeFrom="paragraph">
                       <wp:posOffset>1470660</wp:posOffset>
                     </wp:positionV>
-                    <wp:extent cx="5911215" cy="3261360"/>
+                    <wp:extent cx="5911215" cy="3495040"/>
                     <wp:effectExtent l="0" t="0" r="0" b="9525"/>
                     <wp:wrapNone/>
                     <wp:docPr id="4" name="Text Box 9"/>
@@ -619,7 +587,7 @@
                           <wps:spPr bwMode="auto">
                             <a:xfrm>
                               <a:off x="0" y="0"/>
-                              <a:ext cx="5911215" cy="3261360"/>
+                              <a:ext cx="5911215" cy="3495040"/>
                             </a:xfrm>
                             <a:prstGeom prst="rect">
                               <a:avLst/>
@@ -669,7 +637,15 @@
                                   <w:pStyle w:val="Titel"/>
                                 </w:pPr>
                                 <w:r>
-                                  <w:t>Thema der Ausarbeitung</w:t>
+                                  <w:t xml:space="preserve">Einblendung von kontextsensitiven Inhalten </w:t>
+                                </w:r>
+                              </w:p>
+                              <w:p>
+                                <w:pPr>
+                                  <w:pStyle w:val="Titel"/>
+                                </w:pPr>
+                                <w:r>
+                                  <w:t>auf der Google Glass</w:t>
                                 </w:r>
                               </w:p>
                               <w:p>
@@ -734,15 +710,7 @@
                                   <w:pStyle w:val="BasicTextCentered"/>
                                 </w:pPr>
                                 <w:r>
-                                  <w:t xml:space="preserve">Bachelor </w:t>
-                                </w:r>
-                                <w:proofErr w:type="spellStart"/>
-                                <w:r>
-                                  <w:t>of</w:t>
-                                </w:r>
-                                <w:proofErr w:type="spellEnd"/>
-                                <w:r>
-                                  <w:t xml:space="preserve"> Science (B. Sc.) </w:t>
+                                  <w:t xml:space="preserve">Bachelor of Science (B. Sc.) </w:t>
                                 </w:r>
                               </w:p>
                               <w:p>
@@ -780,7 +748,11 @@
               </mc:Choice>
               <mc:Fallback>
                 <w:pict>
-                  <v:shape id="Text Box 9" o:spid="_x0000_s1027" type="#_x0000_t202" style="position:absolute;margin-left:-1.35pt;margin-top:115.8pt;width:465.45pt;height:256.8pt;z-index:251664384;visibility:visible;mso-wrap-style:square;mso-width-percent:0;mso-height-percent:0;mso-wrap-distance-left:9pt;mso-wrap-distance-top:0;mso-wrap-distance-right:9pt;mso-wrap-distance-bottom:0;mso-position-horizontal:absolute;mso-position-horizontal-relative:text;mso-position-vertical:absolute;mso-position-vertical-relative:text;mso-width-percent:0;mso-height-percent:0;mso-width-relative:margin;mso-height-relative:margin;v-text-anchor:top" o:gfxdata="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" filled="f" fillcolor="#f2f2f2 [3052]" stroked="f">
+                  <v:shapetype id="_x0000_t202" coordsize="21600,21600" o:spt="202" path="m0,0l0,21600,21600,21600,21600,0xe">
+                    <v:stroke joinstyle="miter"/>
+                    <v:path gradientshapeok="t" o:connecttype="rect"/>
+                  </v:shapetype>
+                  <v:shape id="Text Box 9" o:spid="_x0000_s1027" type="#_x0000_t202" style="position:absolute;margin-left:-1.35pt;margin-top:115.8pt;width:465.45pt;height:275.2pt;z-index:251664384;visibility:visible;mso-wrap-style:square;mso-width-percent:0;mso-height-percent:0;mso-wrap-distance-left:9pt;mso-wrap-distance-top:0;mso-wrap-distance-right:9pt;mso-wrap-distance-bottom:0;mso-position-horizontal:absolute;mso-position-horizontal-relative:text;mso-position-vertical:absolute;mso-position-vertical-relative:text;mso-width-percent:0;mso-height-percent:0;mso-width-relative:margin;mso-height-relative:margin;v-text-anchor:top" o:gfxdata="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" filled="f" fillcolor="#f2f2f2 [3052]" stroked="f">
                     <v:fill opacity="46003f"/>
                     <v:textbox style="mso-fit-shape-to-text:t">
                       <w:txbxContent>
@@ -799,7 +771,15 @@
                             <w:pStyle w:val="Titel"/>
                           </w:pPr>
                           <w:r>
-                            <w:t>Thema der Ausarbeitung</w:t>
+                            <w:t xml:space="preserve">Einblendung von kontextsensitiven Inhalten </w:t>
+                          </w:r>
+                        </w:p>
+                        <w:p>
+                          <w:pPr>
+                            <w:pStyle w:val="Titel"/>
+                          </w:pPr>
+                          <w:r>
+                            <w:t>auf der Google Glass</w:t>
                           </w:r>
                         </w:p>
                         <w:p>
@@ -905,27 +885,20 @@
         </w:numPr>
         <w:ind w:left="851" w:hanging="851"/>
       </w:pPr>
-      <w:bookmarkStart w:id="0" w:name="_Toc273262643"/>
+      <w:bookmarkStart w:id="1" w:name="_Toc273281587"/>
       <w:r>
         <w:lastRenderedPageBreak/>
-        <w:t xml:space="preserve">Zusammenfassung / </w:t>
-      </w:r>
-      <w:proofErr w:type="spellStart"/>
-      <w:r>
-        <w:t>Expose</w:t>
-      </w:r>
-      <w:bookmarkEnd w:id="0"/>
-      <w:proofErr w:type="spellEnd"/>
+        <w:t>Zusammenfassung / Expose</w:t>
+      </w:r>
+      <w:bookmarkEnd w:id="1"/>
     </w:p>
     <w:p>
       <w:pPr>
         <w:pStyle w:val="BasicText"/>
       </w:pPr>
-      <w:proofErr w:type="spellStart"/>
       <w:r>
         <w:t>Bla</w:t>
       </w:r>
-      <w:proofErr w:type="spellEnd"/>
     </w:p>
     <w:p>
       <w:pPr>
@@ -1007,7 +980,7 @@
         <w:fldChar w:fldCharType="begin"/>
       </w:r>
       <w:r>
-        <w:instrText xml:space="preserve"> PAGEREF _Toc273262643 \h </w:instrText>
+        <w:instrText xml:space="preserve"> PAGEREF _Toc273281587 \h </w:instrText>
       </w:r>
       <w:r>
         <w:fldChar w:fldCharType="separate"/>
@@ -1052,7 +1025,7 @@
         <w:fldChar w:fldCharType="begin"/>
       </w:r>
       <w:r>
-        <w:instrText xml:space="preserve"> PAGEREF _Toc273262644 \h </w:instrText>
+        <w:instrText xml:space="preserve"> PAGEREF _Toc273281588 \h </w:instrText>
       </w:r>
       <w:r>
         <w:fldChar w:fldCharType="separate"/>
@@ -1097,7 +1070,7 @@
         <w:fldChar w:fldCharType="begin"/>
       </w:r>
       <w:r>
-        <w:instrText xml:space="preserve"> PAGEREF _Toc273262645 \h </w:instrText>
+        <w:instrText xml:space="preserve"> PAGEREF _Toc273281589 \h </w:instrText>
       </w:r>
       <w:r>
         <w:fldChar w:fldCharType="separate"/>
@@ -1142,7 +1115,7 @@
         <w:fldChar w:fldCharType="begin"/>
       </w:r>
       <w:r>
-        <w:instrText xml:space="preserve"> PAGEREF _Toc273262646 \h </w:instrText>
+        <w:instrText xml:space="preserve"> PAGEREF _Toc273281590 \h </w:instrText>
       </w:r>
       <w:r>
         <w:fldChar w:fldCharType="separate"/>
@@ -1178,6 +1151,51 @@
         <w:tab/>
       </w:r>
       <w:r>
+        <w:t>Möglichkeiten der Kontextsensitivität</w:t>
+      </w:r>
+      <w:r>
+        <w:tab/>
+      </w:r>
+      <w:r>
+        <w:fldChar w:fldCharType="begin"/>
+      </w:r>
+      <w:r>
+        <w:instrText xml:space="preserve"> PAGEREF _Toc273281591 \h </w:instrText>
+      </w:r>
+      <w:r>
+        <w:fldChar w:fldCharType="separate"/>
+      </w:r>
+      <w:r>
+        <w:t>2</w:t>
+      </w:r>
+      <w:r>
+        <w:fldChar w:fldCharType="end"/>
+      </w:r>
+    </w:p>
+    <w:p>
+      <w:pPr>
+        <w:pStyle w:val="Verzeichnis2"/>
+        <w:tabs>
+          <w:tab w:val="left" w:pos="824"/>
+        </w:tabs>
+        <w:rPr>
+          <w:rFonts w:asciiTheme="minorHAnsi" w:eastAsiaTheme="minorEastAsia" w:hAnsiTheme="minorHAnsi" w:cstheme="minorBidi"/>
+          <w:szCs w:val="24"/>
+          <w:lang w:eastAsia="ja-JP"/>
+        </w:rPr>
+      </w:pPr>
+      <w:r>
+        <w:t>2.3</w:t>
+      </w:r>
+      <w:r>
+        <w:rPr>
+          <w:rFonts w:asciiTheme="minorHAnsi" w:eastAsiaTheme="minorEastAsia" w:hAnsiTheme="minorHAnsi" w:cstheme="minorBidi"/>
+          <w:szCs w:val="24"/>
+          <w:lang w:eastAsia="ja-JP"/>
+        </w:rPr>
+        <w:tab/>
+      </w:r>
+      <w:r>
         <w:t>Beispiele für kontextsensitive Anwendungen</w:t>
       </w:r>
       <w:r>
@@ -1187,7 +1205,7 @@
         <w:fldChar w:fldCharType="begin"/>
       </w:r>
       <w:r>
-        <w:instrText xml:space="preserve"> PAGEREF _Toc273262647 \h </w:instrText>
+        <w:instrText xml:space="preserve"> PAGEREF _Toc273281592 \h </w:instrText>
       </w:r>
       <w:r>
         <w:fldChar w:fldCharType="separate"/>
@@ -1232,7 +1250,7 @@
         <w:fldChar w:fldCharType="begin"/>
       </w:r>
       <w:r>
-        <w:instrText xml:space="preserve"> PAGEREF _Toc273262648 \h </w:instrText>
+        <w:instrText xml:space="preserve"> PAGEREF _Toc273281593 \h </w:instrText>
       </w:r>
       <w:r>
         <w:fldChar w:fldCharType="separate"/>
@@ -1277,7 +1295,7 @@
         <w:fldChar w:fldCharType="begin"/>
       </w:r>
       <w:r>
-        <w:instrText xml:space="preserve"> PAGEREF _Toc273262649 \h </w:instrText>
+        <w:instrText xml:space="preserve"> PAGEREF _Toc273281594 \h </w:instrText>
       </w:r>
       <w:r>
         <w:fldChar w:fldCharType="separate"/>
@@ -1322,7 +1340,7 @@
         <w:fldChar w:fldCharType="begin"/>
       </w:r>
       <w:r>
-        <w:instrText xml:space="preserve"> PAGEREF _Toc273262650 \h </w:instrText>
+        <w:instrText xml:space="preserve"> PAGEREF _Toc273281595 \h </w:instrText>
       </w:r>
       <w:r>
         <w:fldChar w:fldCharType="separate"/>
@@ -1367,7 +1385,7 @@
         <w:fldChar w:fldCharType="begin"/>
       </w:r>
       <w:r>
-        <w:instrText xml:space="preserve"> PAGEREF _Toc273262651 \h </w:instrText>
+        <w:instrText xml:space="preserve"> PAGEREF _Toc273281596 \h </w:instrText>
       </w:r>
       <w:r>
         <w:fldChar w:fldCharType="separate"/>
@@ -1412,7 +1430,7 @@
         <w:fldChar w:fldCharType="begin"/>
       </w:r>
       <w:r>
-        <w:instrText xml:space="preserve"> PAGEREF _Toc273262652 \h </w:instrText>
+        <w:instrText xml:space="preserve"> PAGEREF _Toc273281597 \h </w:instrText>
       </w:r>
       <w:r>
         <w:fldChar w:fldCharType="separate"/>
@@ -1448,7 +1466,7 @@
         <w:tab/>
       </w:r>
       <w:r>
-        <w:t>Weiteres Kapitel</w:t>
+        <w:t>Einblendung von kontextsensitiven Inhalten auf der Glass</w:t>
       </w:r>
       <w:r>
         <w:tab/>
@@ -1457,7 +1475,142 @@
         <w:fldChar w:fldCharType="begin"/>
       </w:r>
       <w:r>
-        <w:instrText xml:space="preserve"> PAGEREF _Toc273262653 \h </w:instrText>
+        <w:instrText xml:space="preserve"> PAGEREF _Toc273281598 \h </w:instrText>
+      </w:r>
+      <w:r>
+        <w:fldChar w:fldCharType="separate"/>
+      </w:r>
+      <w:r>
+        <w:t>4</w:t>
+      </w:r>
+      <w:r>
+        <w:fldChar w:fldCharType="end"/>
+      </w:r>
+    </w:p>
+    <w:p>
+      <w:pPr>
+        <w:pStyle w:val="Verzeichnis2"/>
+        <w:tabs>
+          <w:tab w:val="left" w:pos="824"/>
+        </w:tabs>
+        <w:rPr>
+          <w:rFonts w:asciiTheme="minorHAnsi" w:eastAsiaTheme="minorEastAsia" w:hAnsiTheme="minorHAnsi" w:cstheme="minorBidi"/>
+          <w:szCs w:val="24"/>
+          <w:lang w:eastAsia="ja-JP"/>
+        </w:rPr>
+      </w:pPr>
+      <w:r>
+        <w:t>4.1</w:t>
+      </w:r>
+      <w:r>
+        <w:rPr>
+          <w:rFonts w:asciiTheme="minorHAnsi" w:eastAsiaTheme="minorEastAsia" w:hAnsiTheme="minorHAnsi" w:cstheme="minorBidi"/>
+          <w:szCs w:val="24"/>
+          <w:lang w:eastAsia="ja-JP"/>
+        </w:rPr>
+        <w:tab/>
+      </w:r>
+      <w:r>
+        <w:t>Location Based Services</w:t>
+      </w:r>
+      <w:r>
+        <w:tab/>
+      </w:r>
+      <w:r>
+        <w:fldChar w:fldCharType="begin"/>
+      </w:r>
+      <w:r>
+        <w:instrText xml:space="preserve"> PAGEREF _Toc273281599 \h </w:instrText>
+      </w:r>
+      <w:r>
+        <w:fldChar w:fldCharType="separate"/>
+      </w:r>
+      <w:r>
+        <w:t>4</w:t>
+      </w:r>
+      <w:r>
+        <w:fldChar w:fldCharType="end"/>
+      </w:r>
+    </w:p>
+    <w:p>
+      <w:pPr>
+        <w:pStyle w:val="Verzeichnis2"/>
+        <w:tabs>
+          <w:tab w:val="left" w:pos="824"/>
+        </w:tabs>
+        <w:rPr>
+          <w:rFonts w:asciiTheme="minorHAnsi" w:eastAsiaTheme="minorEastAsia" w:hAnsiTheme="minorHAnsi" w:cstheme="minorBidi"/>
+          <w:szCs w:val="24"/>
+          <w:lang w:eastAsia="ja-JP"/>
+        </w:rPr>
+      </w:pPr>
+      <w:r>
+        <w:t>4.2</w:t>
+      </w:r>
+      <w:r>
+        <w:rPr>
+          <w:rFonts w:asciiTheme="minorHAnsi" w:eastAsiaTheme="minorEastAsia" w:hAnsiTheme="minorHAnsi" w:cstheme="minorBidi"/>
+          <w:szCs w:val="24"/>
+          <w:lang w:eastAsia="ja-JP"/>
+        </w:rPr>
+        <w:tab/>
+      </w:r>
+      <w:r>
+        <w:t>QR-Codes</w:t>
+      </w:r>
+      <w:r>
+        <w:tab/>
+      </w:r>
+      <w:r>
+        <w:fldChar w:fldCharType="begin"/>
+      </w:r>
+      <w:r>
+        <w:instrText xml:space="preserve"> PAGEREF _Toc273281600 \h </w:instrText>
+      </w:r>
+      <w:r>
+        <w:fldChar w:fldCharType="separate"/>
+      </w:r>
+      <w:r>
+        <w:t>4</w:t>
+      </w:r>
+      <w:r>
+        <w:fldChar w:fldCharType="end"/>
+      </w:r>
+    </w:p>
+    <w:p>
+      <w:pPr>
+        <w:pStyle w:val="Verzeichnis2"/>
+        <w:tabs>
+          <w:tab w:val="left" w:pos="824"/>
+        </w:tabs>
+        <w:rPr>
+          <w:rFonts w:asciiTheme="minorHAnsi" w:eastAsiaTheme="minorEastAsia" w:hAnsiTheme="minorHAnsi" w:cstheme="minorBidi"/>
+          <w:szCs w:val="24"/>
+          <w:lang w:eastAsia="ja-JP"/>
+        </w:rPr>
+      </w:pPr>
+      <w:r>
+        <w:t>4.3</w:t>
+      </w:r>
+      <w:r>
+        <w:rPr>
+          <w:rFonts w:asciiTheme="minorHAnsi" w:eastAsiaTheme="minorEastAsia" w:hAnsiTheme="minorHAnsi" w:cstheme="minorBidi"/>
+          <w:szCs w:val="24"/>
+          <w:lang w:eastAsia="ja-JP"/>
+        </w:rPr>
+        <w:tab/>
+      </w:r>
+      <w:r>
+        <w:t>Objekt- und Bilderkennung</w:t>
+      </w:r>
+      <w:r>
+        <w:tab/>
+      </w:r>
+      <w:r>
+        <w:fldChar w:fldCharType="begin"/>
+      </w:r>
+      <w:r>
+        <w:instrText xml:space="preserve"> PAGEREF _Toc273281601 \h </w:instrText>
       </w:r>
       <w:r>
         <w:fldChar w:fldCharType="separate"/>
@@ -1493,6 +1646,276 @@
         <w:tab/>
       </w:r>
       <w:r>
+        <w:t>Umsetzung einer kontextsensitiven Applikation zur Bilderkennung mit OpenCV</w:t>
+      </w:r>
+      <w:r>
+        <w:tab/>
+      </w:r>
+      <w:r>
+        <w:fldChar w:fldCharType="begin"/>
+      </w:r>
+      <w:r>
+        <w:instrText xml:space="preserve"> PAGEREF _Toc273281602 \h </w:instrText>
+      </w:r>
+      <w:r>
+        <w:fldChar w:fldCharType="separate"/>
+      </w:r>
+      <w:r>
+        <w:t>5</w:t>
+      </w:r>
+      <w:r>
+        <w:fldChar w:fldCharType="end"/>
+      </w:r>
+    </w:p>
+    <w:p>
+      <w:pPr>
+        <w:pStyle w:val="Verzeichnis2"/>
+        <w:tabs>
+          <w:tab w:val="left" w:pos="824"/>
+        </w:tabs>
+        <w:rPr>
+          <w:rFonts w:asciiTheme="minorHAnsi" w:eastAsiaTheme="minorEastAsia" w:hAnsiTheme="minorHAnsi" w:cstheme="minorBidi"/>
+          <w:szCs w:val="24"/>
+          <w:lang w:eastAsia="ja-JP"/>
+        </w:rPr>
+      </w:pPr>
+      <w:r>
+        <w:t>5.1</w:t>
+      </w:r>
+      <w:r>
+        <w:rPr>
+          <w:rFonts w:asciiTheme="minorHAnsi" w:eastAsiaTheme="minorEastAsia" w:hAnsiTheme="minorHAnsi" w:cstheme="minorBidi"/>
+          <w:szCs w:val="24"/>
+          <w:lang w:eastAsia="ja-JP"/>
+        </w:rPr>
+        <w:tab/>
+      </w:r>
+      <w:r>
+        <w:t>Vorstellung von OpenCV und der betreffenden Algorithmen</w:t>
+      </w:r>
+      <w:r>
+        <w:tab/>
+      </w:r>
+      <w:r>
+        <w:fldChar w:fldCharType="begin"/>
+      </w:r>
+      <w:r>
+        <w:instrText xml:space="preserve"> PAGEREF _Toc273281603 \h </w:instrText>
+      </w:r>
+      <w:r>
+        <w:fldChar w:fldCharType="separate"/>
+      </w:r>
+      <w:r>
+        <w:t>5</w:t>
+      </w:r>
+      <w:r>
+        <w:fldChar w:fldCharType="end"/>
+      </w:r>
+    </w:p>
+    <w:p>
+      <w:pPr>
+        <w:pStyle w:val="Verzeichnis3"/>
+        <w:tabs>
+          <w:tab w:val="left" w:pos="1429"/>
+        </w:tabs>
+        <w:rPr>
+          <w:rFonts w:asciiTheme="minorHAnsi" w:eastAsiaTheme="minorEastAsia" w:hAnsiTheme="minorHAnsi" w:cstheme="minorBidi"/>
+          <w:szCs w:val="24"/>
+          <w:lang w:eastAsia="ja-JP"/>
+        </w:rPr>
+      </w:pPr>
+      <w:r>
+        <w:t>5.1.1</w:t>
+      </w:r>
+      <w:r>
+        <w:rPr>
+          <w:rFonts w:asciiTheme="minorHAnsi" w:eastAsiaTheme="minorEastAsia" w:hAnsiTheme="minorHAnsi" w:cstheme="minorBidi"/>
+          <w:szCs w:val="24"/>
+          <w:lang w:eastAsia="ja-JP"/>
+        </w:rPr>
+        <w:tab/>
+      </w:r>
+      <w:r>
+        <w:t>OpenCV</w:t>
+      </w:r>
+      <w:r>
+        <w:tab/>
+      </w:r>
+      <w:r>
+        <w:fldChar w:fldCharType="begin"/>
+      </w:r>
+      <w:r>
+        <w:instrText xml:space="preserve"> PAGEREF _Toc273281604 \h </w:instrText>
+      </w:r>
+      <w:r>
+        <w:fldChar w:fldCharType="separate"/>
+      </w:r>
+      <w:r>
+        <w:t>5</w:t>
+      </w:r>
+      <w:r>
+        <w:fldChar w:fldCharType="end"/>
+      </w:r>
+    </w:p>
+    <w:p>
+      <w:pPr>
+        <w:pStyle w:val="Verzeichnis3"/>
+        <w:tabs>
+          <w:tab w:val="left" w:pos="1429"/>
+        </w:tabs>
+        <w:rPr>
+          <w:rFonts w:asciiTheme="minorHAnsi" w:eastAsiaTheme="minorEastAsia" w:hAnsiTheme="minorHAnsi" w:cstheme="minorBidi"/>
+          <w:szCs w:val="24"/>
+          <w:lang w:eastAsia="ja-JP"/>
+        </w:rPr>
+      </w:pPr>
+      <w:r>
+        <w:t>5.1.2</w:t>
+      </w:r>
+      <w:r>
+        <w:rPr>
+          <w:rFonts w:asciiTheme="minorHAnsi" w:eastAsiaTheme="minorEastAsia" w:hAnsiTheme="minorHAnsi" w:cstheme="minorBidi"/>
+          <w:szCs w:val="24"/>
+          <w:lang w:eastAsia="ja-JP"/>
+        </w:rPr>
+        <w:tab/>
+      </w:r>
+      <w:r>
+        <w:t>SURF/SIFT/BRISK/FREAK</w:t>
+      </w:r>
+      <w:r>
+        <w:tab/>
+      </w:r>
+      <w:r>
+        <w:fldChar w:fldCharType="begin"/>
+      </w:r>
+      <w:r>
+        <w:instrText xml:space="preserve"> PAGEREF _Toc273281605 \h </w:instrText>
+      </w:r>
+      <w:r>
+        <w:fldChar w:fldCharType="separate"/>
+      </w:r>
+      <w:r>
+        <w:t>5</w:t>
+      </w:r>
+      <w:r>
+        <w:fldChar w:fldCharType="end"/>
+      </w:r>
+    </w:p>
+    <w:p>
+      <w:pPr>
+        <w:pStyle w:val="Verzeichnis2"/>
+        <w:tabs>
+          <w:tab w:val="left" w:pos="824"/>
+        </w:tabs>
+        <w:rPr>
+          <w:rFonts w:asciiTheme="minorHAnsi" w:eastAsiaTheme="minorEastAsia" w:hAnsiTheme="minorHAnsi" w:cstheme="minorBidi"/>
+          <w:szCs w:val="24"/>
+          <w:lang w:eastAsia="ja-JP"/>
+        </w:rPr>
+      </w:pPr>
+      <w:r>
+        <w:t>5.2</w:t>
+      </w:r>
+      <w:r>
+        <w:rPr>
+          <w:rFonts w:asciiTheme="minorHAnsi" w:eastAsiaTheme="minorEastAsia" w:hAnsiTheme="minorHAnsi" w:cstheme="minorBidi"/>
+          <w:szCs w:val="24"/>
+          <w:lang w:eastAsia="ja-JP"/>
+        </w:rPr>
+        <w:tab/>
+      </w:r>
+      <w:r>
+        <w:t>Idee der Applikation</w:t>
+      </w:r>
+      <w:r>
+        <w:tab/>
+      </w:r>
+      <w:r>
+        <w:fldChar w:fldCharType="begin"/>
+      </w:r>
+      <w:r>
+        <w:instrText xml:space="preserve"> PAGEREF _Toc273281606 \h </w:instrText>
+      </w:r>
+      <w:r>
+        <w:fldChar w:fldCharType="separate"/>
+      </w:r>
+      <w:r>
+        <w:t>5</w:t>
+      </w:r>
+      <w:r>
+        <w:fldChar w:fldCharType="end"/>
+      </w:r>
+    </w:p>
+    <w:p>
+      <w:pPr>
+        <w:pStyle w:val="Verzeichnis2"/>
+        <w:tabs>
+          <w:tab w:val="left" w:pos="824"/>
+        </w:tabs>
+        <w:rPr>
+          <w:rFonts w:asciiTheme="minorHAnsi" w:eastAsiaTheme="minorEastAsia" w:hAnsiTheme="minorHAnsi" w:cstheme="minorBidi"/>
+          <w:szCs w:val="24"/>
+          <w:lang w:eastAsia="ja-JP"/>
+        </w:rPr>
+      </w:pPr>
+      <w:r>
+        <w:t>5.3</w:t>
+      </w:r>
+      <w:r>
+        <w:rPr>
+          <w:rFonts w:asciiTheme="minorHAnsi" w:eastAsiaTheme="minorEastAsia" w:hAnsiTheme="minorHAnsi" w:cstheme="minorBidi"/>
+          <w:szCs w:val="24"/>
+          <w:lang w:eastAsia="ja-JP"/>
+        </w:rPr>
+        <w:tab/>
+      </w:r>
+      <w:r>
+        <w:t>Vorstellung der Implementation / der Funktionsweise</w:t>
+      </w:r>
+      <w:r>
+        <w:tab/>
+      </w:r>
+      <w:r>
+        <w:fldChar w:fldCharType="begin"/>
+      </w:r>
+      <w:r>
+        <w:instrText xml:space="preserve"> PAGEREF _Toc273281607 \h </w:instrText>
+      </w:r>
+      <w:r>
+        <w:fldChar w:fldCharType="separate"/>
+      </w:r>
+      <w:r>
+        <w:t>5</w:t>
+      </w:r>
+      <w:r>
+        <w:fldChar w:fldCharType="end"/>
+      </w:r>
+    </w:p>
+    <w:p>
+      <w:pPr>
+        <w:pStyle w:val="Verzeichnis1"/>
+        <w:tabs>
+          <w:tab w:val="left" w:pos="360"/>
+        </w:tabs>
+        <w:rPr>
+          <w:rFonts w:asciiTheme="minorHAnsi" w:eastAsiaTheme="minorEastAsia" w:hAnsiTheme="minorHAnsi" w:cstheme="minorBidi"/>
+          <w:szCs w:val="24"/>
+          <w:lang w:eastAsia="ja-JP"/>
+        </w:rPr>
+      </w:pPr>
+      <w:r>
+        <w:t>6</w:t>
+      </w:r>
+      <w:r>
+        <w:rPr>
+          <w:rFonts w:asciiTheme="minorHAnsi" w:eastAsiaTheme="minorEastAsia" w:hAnsiTheme="minorHAnsi" w:cstheme="minorBidi"/>
+          <w:szCs w:val="24"/>
+          <w:lang w:eastAsia="ja-JP"/>
+        </w:rPr>
+        <w:tab/>
+      </w:r>
+      <w:r>
         <w:t>Fazit und Ausblick</w:t>
       </w:r>
       <w:r>
@@ -1502,13 +1925,13 @@
         <w:fldChar w:fldCharType="begin"/>
       </w:r>
       <w:r>
-        <w:instrText xml:space="preserve"> PAGEREF _Toc273262654 \h </w:instrText>
+        <w:instrText xml:space="preserve"> PAGEREF _Toc273281608 \h </w:instrText>
       </w:r>
       <w:r>
         <w:fldChar w:fldCharType="separate"/>
       </w:r>
       <w:r>
-        <w:t>5</w:t>
+        <w:t>6</w:t>
       </w:r>
       <w:r>
         <w:fldChar w:fldCharType="end"/>
@@ -1533,13 +1956,13 @@
         <w:fldChar w:fldCharType="begin"/>
       </w:r>
       <w:r>
-        <w:instrText xml:space="preserve"> PAGEREF _Toc273262655 \h </w:instrText>
+        <w:instrText xml:space="preserve"> PAGEREF _Toc273281609 \h </w:instrText>
       </w:r>
       <w:r>
         <w:fldChar w:fldCharType="separate"/>
       </w:r>
       <w:r>
-        <w:t>6</w:t>
+        <w:t>7</w:t>
       </w:r>
       <w:r>
         <w:fldChar w:fldCharType="end"/>
@@ -1564,103 +1987,13 @@
         <w:fldChar w:fldCharType="begin"/>
       </w:r>
       <w:r>
-        <w:instrText xml:space="preserve"> PAGEREF _Toc273262656 \h </w:instrText>
+        <w:instrText xml:space="preserve"> PAGEREF _Toc273281610 \h </w:instrText>
       </w:r>
       <w:r>
         <w:fldChar w:fldCharType="separate"/>
       </w:r>
       <w:r>
-        <w:t>7</w:t>
-      </w:r>
-      <w:r>
-        <w:fldChar w:fldCharType="end"/>
-      </w:r>
-    </w:p>
-    <w:p>
-      <w:pPr>
-        <w:pStyle w:val="Verzeichnis2"/>
-        <w:tabs>
-          <w:tab w:val="left" w:pos="697"/>
-        </w:tabs>
-        <w:rPr>
-          <w:rFonts w:asciiTheme="minorHAnsi" w:eastAsiaTheme="minorEastAsia" w:hAnsiTheme="minorHAnsi" w:cstheme="minorBidi"/>
-          <w:szCs w:val="24"/>
-          <w:lang w:eastAsia="ja-JP"/>
-        </w:rPr>
-      </w:pPr>
-      <w:r>
-        <w:t>A</w:t>
-      </w:r>
-      <w:r>
-        <w:rPr>
-          <w:rFonts w:asciiTheme="minorHAnsi" w:eastAsiaTheme="minorEastAsia" w:hAnsiTheme="minorHAnsi" w:cstheme="minorBidi"/>
-          <w:szCs w:val="24"/>
-          <w:lang w:eastAsia="ja-JP"/>
-        </w:rPr>
-        <w:tab/>
-      </w:r>
-      <w:r>
-        <w:t>Unterkapitel des Anhangs</w:t>
-      </w:r>
-      <w:r>
-        <w:tab/>
-      </w:r>
-      <w:r>
-        <w:fldChar w:fldCharType="begin"/>
-      </w:r>
-      <w:r>
-        <w:instrText xml:space="preserve"> PAGEREF _Toc273262657 \h </w:instrText>
-      </w:r>
-      <w:r>
-        <w:fldChar w:fldCharType="separate"/>
-      </w:r>
-      <w:r>
-        <w:t>7</w:t>
-      </w:r>
-      <w:r>
-        <w:fldChar w:fldCharType="end"/>
-      </w:r>
-    </w:p>
-    <w:p>
-      <w:pPr>
-        <w:pStyle w:val="Verzeichnis2"/>
-        <w:tabs>
-          <w:tab w:val="left" w:pos="684"/>
-        </w:tabs>
-        <w:rPr>
-          <w:rFonts w:asciiTheme="minorHAnsi" w:eastAsiaTheme="minorEastAsia" w:hAnsiTheme="minorHAnsi" w:cstheme="minorBidi"/>
-          <w:szCs w:val="24"/>
-          <w:lang w:eastAsia="ja-JP"/>
-        </w:rPr>
-      </w:pPr>
-      <w:r>
-        <w:t>B</w:t>
-      </w:r>
-      <w:r>
-        <w:rPr>
-          <w:rFonts w:asciiTheme="minorHAnsi" w:eastAsiaTheme="minorEastAsia" w:hAnsiTheme="minorHAnsi" w:cstheme="minorBidi"/>
-          <w:szCs w:val="24"/>
-          <w:lang w:eastAsia="ja-JP"/>
-        </w:rPr>
-        <w:tab/>
-      </w:r>
-      <w:r>
-        <w:t>Zweites Unterkapitel des Anhangs</w:t>
-      </w:r>
-      <w:r>
-        <w:tab/>
-      </w:r>
-      <w:r>
-        <w:fldChar w:fldCharType="begin"/>
-      </w:r>
-      <w:r>
-        <w:instrText xml:space="preserve"> PAGEREF _Toc273262658 \h </w:instrText>
-      </w:r>
-      <w:r>
-        <w:fldChar w:fldCharType="separate"/>
-      </w:r>
-      <w:r>
-        <w:t>7</w:t>
+        <w:t>8</w:t>
       </w:r>
       <w:r>
         <w:fldChar w:fldCharType="end"/>
@@ -1757,12 +2090,12 @@
       <w:pPr>
         <w:pStyle w:val="berschrift1"/>
       </w:pPr>
-      <w:bookmarkStart w:id="1" w:name="_Toc273262644"/>
+      <w:bookmarkStart w:id="2" w:name="_Toc273281588"/>
       <w:r>
         <w:lastRenderedPageBreak/>
         <w:t>Einleitung</w:t>
       </w:r>
-      <w:bookmarkEnd w:id="1"/>
+      <w:bookmarkEnd w:id="2"/>
     </w:p>
     <w:p>
       <w:pPr>
@@ -1784,40 +2117,67 @@
       <w:pPr>
         <w:pStyle w:val="berschrift1"/>
       </w:pPr>
-      <w:bookmarkStart w:id="2" w:name="_Toc273262645"/>
+      <w:bookmarkStart w:id="3" w:name="_Toc273281589"/>
       <w:r>
         <w:lastRenderedPageBreak/>
         <w:t>Kontextsensitivität</w:t>
       </w:r>
-      <w:bookmarkEnd w:id="2"/>
+      <w:bookmarkEnd w:id="3"/>
     </w:p>
     <w:p>
       <w:pPr>
         <w:pStyle w:val="berschrift2"/>
       </w:pPr>
-      <w:bookmarkStart w:id="3" w:name="_Toc273262646"/>
+      <w:bookmarkStart w:id="4" w:name="_Toc273281590"/>
       <w:r>
         <w:t>Definition</w:t>
       </w:r>
-      <w:bookmarkEnd w:id="3"/>
+      <w:bookmarkEnd w:id="4"/>
+    </w:p>
+    <w:p>
+      <w:pPr>
+        <w:pStyle w:val="BasicText"/>
+      </w:pPr>
+      <w:r>
+        <w:t>Vorstellung verschiedener Definition von Kontext-Sensitivität / Context-Awareness in wissenschaftlichen Veröffentlichung und Versuch der Herleitung einer für diese Arbeit relevanten Definition.</w:t>
+      </w:r>
     </w:p>
     <w:p>
       <w:pPr>
         <w:pStyle w:val="berschrift2"/>
       </w:pPr>
+      <w:bookmarkStart w:id="5" w:name="_Toc273281591"/>
       <w:r>
         <w:t>Möglichkeiten der Kontextsensitivität</w:t>
       </w:r>
+      <w:bookmarkEnd w:id="5"/>
+    </w:p>
+    <w:p>
+      <w:pPr>
+        <w:pStyle w:val="BasicText"/>
+      </w:pPr>
+      <w:r>
+        <w:t>Vorstellung verschiedener möglicher Vorgehensweisen zur Umsetzung von Kontexts</w:t>
+      </w:r>
+      <w:r>
+        <w:t>e</w:t>
+      </w:r>
+      <w:r>
+        <w:t>nsitivität, zum Beispiel Location-Based etc. pp.</w:t>
+      </w:r>
     </w:p>
     <w:p>
       <w:pPr>
         <w:pStyle w:val="berschrift2"/>
       </w:pPr>
-      <w:bookmarkStart w:id="4" w:name="_Toc273262647"/>
-      <w:r>
-        <w:t>Beispiele für kontextsensitive Anwendungen</w:t>
-      </w:r>
-      <w:bookmarkEnd w:id="4"/>
+      <w:bookmarkStart w:id="6" w:name="_Toc273281592"/>
+      <w:r>
+        <w:t>Beispiele für kontextsensitive A</w:t>
+      </w:r>
+      <w:bookmarkEnd w:id="6"/>
+      <w:r>
+        <w:t>pplikationen</w:t>
+      </w:r>
     </w:p>
     <w:p>
       <w:pPr>
@@ -1826,72 +2186,137 @@
           <w:lang w:val="en-US"/>
         </w:rPr>
       </w:pPr>
+      <w:proofErr w:type="gramStart"/>
+      <w:r>
+        <w:rPr>
+          <w:lang w:val="en-US"/>
+        </w:rPr>
+        <w:t>Kurze Beispiele für bisher umgesetzte kontextsensitivie Applikationen um eine Einordnung in einen großen Gesamtkontext zu vollziehen.</w:t>
+      </w:r>
+      <w:proofErr w:type="gramEnd"/>
+      <w:r>
+        <w:rPr>
+          <w:lang w:val="en-US"/>
+        </w:rPr>
+        <w:t xml:space="preserve"> (z.B. Google Goggles, Fou</w:t>
+      </w:r>
+      <w:r>
+        <w:rPr>
+          <w:lang w:val="en-US"/>
+        </w:rPr>
+        <w:t>r</w:t>
+      </w:r>
+      <w:r>
+        <w:rPr>
+          <w:lang w:val="en-US"/>
+        </w:rPr>
+        <w:t>square, etc</w:t>
+      </w:r>
+      <w:proofErr w:type="gramStart"/>
+      <w:r>
+        <w:rPr>
+          <w:lang w:val="en-US"/>
+        </w:rPr>
+        <w:t>. )</w:t>
+      </w:r>
+      <w:proofErr w:type="gramEnd"/>
     </w:p>
     <w:p>
       <w:pPr>
         <w:pStyle w:val="berschrift1"/>
       </w:pPr>
-      <w:bookmarkStart w:id="5" w:name="_Toc273262648"/>
+      <w:bookmarkStart w:id="7" w:name="_Toc273281593"/>
       <w:r>
         <w:lastRenderedPageBreak/>
         <w:t>Google Glass</w:t>
       </w:r>
-      <w:bookmarkEnd w:id="5"/>
+      <w:bookmarkEnd w:id="7"/>
+    </w:p>
+    <w:p>
+      <w:pPr>
+        <w:pStyle w:val="BasicText"/>
+      </w:pPr>
+      <w:r>
+        <w:t>Kapitel zur Vorstellung der Google Glass und der Einordnung dieser in den Kontext der Augmented und Virtual Reality Geräte</w:t>
+      </w:r>
     </w:p>
     <w:p>
       <w:pPr>
         <w:pStyle w:val="berschrift2"/>
       </w:pPr>
-      <w:bookmarkStart w:id="6" w:name="_Toc273262649"/>
+      <w:bookmarkStart w:id="8" w:name="_Toc273281594"/>
       <w:r>
         <w:t>Spezifikationen und Besonderheiten der Google Glass</w:t>
       </w:r>
-      <w:bookmarkEnd w:id="6"/>
+      <w:bookmarkEnd w:id="8"/>
     </w:p>
     <w:p>
       <w:pPr>
         <w:pStyle w:val="berschrift3"/>
       </w:pPr>
-      <w:bookmarkStart w:id="7" w:name="_Toc273262650"/>
+      <w:bookmarkStart w:id="9" w:name="_Toc273281595"/>
       <w:r>
         <w:t>Hardwarespezifikationen</w:t>
       </w:r>
-      <w:bookmarkEnd w:id="7"/>
+      <w:bookmarkEnd w:id="9"/>
+    </w:p>
+    <w:p>
+      <w:pPr>
+        <w:pStyle w:val="BasicText"/>
+      </w:pPr>
+      <w:r>
+        <w:t>Vorstellung der Hardware Plattform und Leistungsdaten, sowie im speziellen der g</w:t>
+      </w:r>
+      <w:r>
+        <w:t>e</w:t>
+      </w:r>
+      <w:r>
+        <w:t>nutzten Version.</w:t>
+      </w:r>
     </w:p>
     <w:p>
       <w:pPr>
         <w:pStyle w:val="berschrift3"/>
       </w:pPr>
-      <w:bookmarkStart w:id="8" w:name="_Toc273262651"/>
-      <w:proofErr w:type="spellStart"/>
+      <w:bookmarkStart w:id="10" w:name="_Toc273281596"/>
       <w:r>
         <w:t>Softwarespezifkationen</w:t>
       </w:r>
-      <w:bookmarkEnd w:id="8"/>
-      <w:proofErr w:type="spellEnd"/>
+      <w:bookmarkEnd w:id="10"/>
+    </w:p>
+    <w:p>
+      <w:pPr>
+        <w:pStyle w:val="BasicText"/>
+      </w:pPr>
+      <w:r>
+        <w:t xml:space="preserve">Vorstellung von der für Glass angepassten Android Version und der SDK </w:t>
+      </w:r>
+      <w:proofErr w:type="gramStart"/>
+      <w:r>
+        <w:t>und dabei im besonderen</w:t>
+      </w:r>
+      <w:proofErr w:type="gramEnd"/>
+      <w:r>
+        <w:t xml:space="preserve"> die für die Arbeit genutzten Versionen. </w:t>
+      </w:r>
     </w:p>
     <w:p>
       <w:pPr>
         <w:pStyle w:val="berschrift2"/>
       </w:pPr>
-      <w:bookmarkStart w:id="9" w:name="_Toc273262652"/>
-      <w:r>
-        <w:t xml:space="preserve">Die Google Glass als Vertreter der </w:t>
-      </w:r>
-      <w:proofErr w:type="spellStart"/>
-      <w:r>
-        <w:t>Augmented</w:t>
-      </w:r>
-      <w:proofErr w:type="spellEnd"/>
-      <w:r>
-        <w:t xml:space="preserve"> Reality und Virtual Reality</w:t>
-      </w:r>
-      <w:bookmarkEnd w:id="9"/>
+      <w:bookmarkStart w:id="11" w:name="_Toc273281597"/>
+      <w:r>
+        <w:t>Die Google Glass als Vertreter der Augmented Reality und Virtual Reality</w:t>
+      </w:r>
+      <w:bookmarkEnd w:id="11"/>
     </w:p>
     <w:p>
       <w:pPr>
         <w:pStyle w:val="BasicText"/>
       </w:pPr>
+      <w:r>
+        <w:t>Einordnung der Google Glass in den Gesamtkontext, evtl. Alternativen, Vorläufer</w:t>
+      </w:r>
     </w:p>
     <w:p>
       <w:pPr>
@@ -1900,49 +2325,69 @@
     </w:p>
     <w:p>
       <w:pPr>
+        <w:pStyle w:val="BasicText"/>
+      </w:pPr>
+    </w:p>
+    <w:p>
+      <w:pPr>
         <w:pStyle w:val="berschrift1"/>
       </w:pPr>
+      <w:bookmarkStart w:id="12" w:name="_Toc273281598"/>
       <w:r>
         <w:lastRenderedPageBreak/>
         <w:t>Einblendung von kontextsensitiven Inhalten auf der Glass</w:t>
       </w:r>
+      <w:bookmarkEnd w:id="12"/>
+    </w:p>
+    <w:p>
+      <w:pPr>
+        <w:pStyle w:val="BasicText"/>
+      </w:pPr>
+      <w:r>
+        <w:t>Vorstellung verschiedener Möglichkeiten zur Einblendung von kontextsensitiven Inha</w:t>
+      </w:r>
+      <w:r>
+        <w:t>l</w:t>
+      </w:r>
+      <w:r>
+        <w:t>ten auf der Glass. Dabei evtl. besondere Berücksichtigung auf bereits umgesetzte bzw. vorinstallierte Applikationen.</w:t>
+      </w:r>
     </w:p>
     <w:p>
       <w:pPr>
         <w:pStyle w:val="berschrift2"/>
       </w:pPr>
-      <w:r>
-        <w:t xml:space="preserve">Location </w:t>
-      </w:r>
-      <w:proofErr w:type="spellStart"/>
-      <w:r>
-        <w:t>Based</w:t>
-      </w:r>
-      <w:proofErr w:type="spellEnd"/>
-      <w:r>
-        <w:t xml:space="preserve"> Services</w:t>
-      </w:r>
+      <w:bookmarkStart w:id="13" w:name="_Toc273281599"/>
+      <w:r>
+        <w:t>Location Based Services</w:t>
+      </w:r>
+      <w:bookmarkEnd w:id="13"/>
     </w:p>
     <w:p>
       <w:pPr>
         <w:pStyle w:val="berschrift2"/>
       </w:pPr>
+      <w:bookmarkStart w:id="14" w:name="_Toc273281600"/>
       <w:r>
         <w:t>QR-Codes</w:t>
       </w:r>
+      <w:bookmarkEnd w:id="14"/>
     </w:p>
     <w:p>
       <w:pPr>
         <w:pStyle w:val="berschrift2"/>
       </w:pPr>
+      <w:bookmarkStart w:id="15" w:name="_Toc273281601"/>
       <w:r>
         <w:t>Objekt- und Bilderkennung</w:t>
       </w:r>
+      <w:bookmarkEnd w:id="15"/>
     </w:p>
     <w:p>
       <w:pPr>
         <w:pStyle w:val="berschrift1"/>
       </w:pPr>
+      <w:bookmarkStart w:id="16" w:name="_Toc273281602"/>
       <w:r>
         <w:lastRenderedPageBreak/>
         <w:t>Umsetzung einer kontextsensitiven Applikation zur Bilderke</w:t>
@@ -1951,56 +2396,70 @@
         <w:t>n</w:t>
       </w:r>
       <w:r>
-        <w:t xml:space="preserve">nung mit </w:t>
-      </w:r>
-      <w:proofErr w:type="spellStart"/>
+        <w:t>nung mit OpenCV</w:t>
+      </w:r>
+      <w:bookmarkEnd w:id="16"/>
+    </w:p>
+    <w:p>
+      <w:pPr>
+        <w:pStyle w:val="berschrift2"/>
+      </w:pPr>
+      <w:bookmarkStart w:id="17" w:name="_Toc273281603"/>
+      <w:r>
+        <w:t>Vorstellung von OpenCV und der betreffenden Algorithmen</w:t>
+      </w:r>
+      <w:bookmarkEnd w:id="17"/>
+    </w:p>
+    <w:p>
+      <w:pPr>
+        <w:pStyle w:val="berschrift3"/>
+      </w:pPr>
+      <w:bookmarkStart w:id="18" w:name="_Toc273281604"/>
       <w:r>
         <w:t>OpenCV</w:t>
       </w:r>
-      <w:proofErr w:type="spellEnd"/>
+      <w:bookmarkEnd w:id="18"/>
+    </w:p>
+    <w:p>
+      <w:pPr>
+        <w:pStyle w:val="berschrift3"/>
+      </w:pPr>
+      <w:bookmarkStart w:id="19" w:name="_Toc273281605"/>
+      <w:r>
+        <w:t>SURF/SIFT/BRISK/FREAK</w:t>
+      </w:r>
+      <w:bookmarkEnd w:id="19"/>
     </w:p>
     <w:p>
       <w:pPr>
         <w:pStyle w:val="berschrift2"/>
       </w:pPr>
-      <w:r>
-        <w:t xml:space="preserve">Vorstellung von </w:t>
-      </w:r>
-      <w:proofErr w:type="spellStart"/>
-      <w:r>
-        <w:t>OpenCV</w:t>
-      </w:r>
-      <w:proofErr w:type="spellEnd"/>
-      <w:r>
-        <w:t xml:space="preserve"> und der betreffenden Algorithmen</w:t>
-      </w:r>
+      <w:bookmarkStart w:id="20" w:name="_Toc273281606"/>
+      <w:r>
+        <w:t>Idee der Applikation</w:t>
+      </w:r>
+      <w:bookmarkEnd w:id="20"/>
     </w:p>
     <w:p>
       <w:pPr>
         <w:pStyle w:val="berschrift2"/>
       </w:pPr>
-      <w:r>
-        <w:t>Idee der Applikation</w:t>
-      </w:r>
-    </w:p>
-    <w:p>
-      <w:pPr>
-        <w:pStyle w:val="berschrift2"/>
-      </w:pPr>
+      <w:bookmarkStart w:id="21" w:name="_Toc273281607"/>
       <w:r>
         <w:t>Vorstellung der Implementation / der Funktionsweise</w:t>
       </w:r>
+      <w:bookmarkEnd w:id="21"/>
     </w:p>
     <w:p>
       <w:pPr>
         <w:pStyle w:val="berschrift1"/>
       </w:pPr>
+      <w:bookmarkStart w:id="22" w:name="_Toc273281608"/>
       <w:r>
         <w:lastRenderedPageBreak/>
         <w:t>Fazit und Ausblick</w:t>
       </w:r>
-      <w:bookmarkStart w:id="10" w:name="_GoBack"/>
-      <w:bookmarkEnd w:id="10"/>
+      <w:bookmarkEnd w:id="22"/>
     </w:p>
     <w:p>
       <w:pPr>
@@ -2015,16 +2474,16 @@
           <w:numId w:val="0"/>
         </w:numPr>
       </w:pPr>
-      <w:bookmarkStart w:id="11" w:name="Literaturverzeichnis"/>
-      <w:bookmarkStart w:id="12" w:name="_Toc70927232"/>
-      <w:bookmarkStart w:id="13" w:name="_Toc273262655"/>
+      <w:bookmarkStart w:id="23" w:name="Literaturverzeichnis"/>
+      <w:bookmarkStart w:id="24" w:name="_Toc70927232"/>
+      <w:bookmarkStart w:id="25" w:name="_Toc273281609"/>
       <w:r>
         <w:lastRenderedPageBreak/>
         <w:t>Literaturverzeichnis</w:t>
       </w:r>
-      <w:bookmarkEnd w:id="11"/>
-      <w:bookmarkEnd w:id="12"/>
-      <w:bookmarkEnd w:id="13"/>
+      <w:bookmarkEnd w:id="23"/>
+      <w:bookmarkEnd w:id="24"/>
+      <w:bookmarkEnd w:id="25"/>
     </w:p>
     <w:p>
       <w:pPr>
@@ -2042,2058 +2501,14 @@
           <w:numId w:val="0"/>
         </w:numPr>
       </w:pPr>
-      <w:bookmarkStart w:id="14" w:name="_Toc70927233"/>
-      <w:bookmarkStart w:id="15" w:name="_Toc273262656"/>
+      <w:bookmarkStart w:id="26" w:name="_Toc70927233"/>
+      <w:bookmarkStart w:id="27" w:name="_Toc273281610"/>
       <w:r>
         <w:lastRenderedPageBreak/>
         <w:t>Anhang</w:t>
       </w:r>
-      <w:bookmarkEnd w:id="14"/>
-      <w:bookmarkEnd w:id="15"/>
-    </w:p>
-    <w:p>
-      <w:pPr>
-        <w:pStyle w:val="berschrift8"/>
-      </w:pPr>
-      <w:bookmarkStart w:id="16" w:name="_Toc273262657"/>
-      <w:r>
-        <w:t>Unterkapitel des Anhangs</w:t>
-      </w:r>
-      <w:bookmarkEnd w:id="16"/>
-    </w:p>
-    <w:p>
-      <w:pPr>
-        <w:pStyle w:val="BasicText"/>
-        <w:rPr>
-          <w:lang w:val="en-US"/>
-        </w:rPr>
-      </w:pPr>
-      <w:proofErr w:type="gramStart"/>
-      <w:r>
-        <w:rPr>
-          <w:lang w:val="en-US"/>
-        </w:rPr>
-        <w:t xml:space="preserve">Text </w:t>
-      </w:r>
-      <w:proofErr w:type="spellStart"/>
-      <w:r>
-        <w:rPr>
-          <w:lang w:val="en-US"/>
-        </w:rPr>
-        <w:t>Text</w:t>
-      </w:r>
-      <w:proofErr w:type="spellEnd"/>
-      <w:r>
-        <w:rPr>
-          <w:lang w:val="en-US"/>
-        </w:rPr>
-        <w:t xml:space="preserve"> </w:t>
-      </w:r>
-      <w:proofErr w:type="spellStart"/>
-      <w:r>
-        <w:rPr>
-          <w:lang w:val="en-US"/>
-        </w:rPr>
-        <w:t>Text</w:t>
-      </w:r>
-      <w:proofErr w:type="spellEnd"/>
-      <w:r>
-        <w:rPr>
-          <w:lang w:val="en-US"/>
-        </w:rPr>
-        <w:t xml:space="preserve"> </w:t>
-      </w:r>
-      <w:proofErr w:type="spellStart"/>
-      <w:r>
-        <w:rPr>
-          <w:lang w:val="en-US"/>
-        </w:rPr>
-        <w:t>Text</w:t>
-      </w:r>
-      <w:proofErr w:type="spellEnd"/>
-      <w:r>
-        <w:rPr>
-          <w:lang w:val="en-US"/>
-        </w:rPr>
-        <w:t xml:space="preserve"> </w:t>
-      </w:r>
-      <w:proofErr w:type="spellStart"/>
-      <w:r>
-        <w:rPr>
-          <w:lang w:val="en-US"/>
-        </w:rPr>
-        <w:t>Text</w:t>
-      </w:r>
-      <w:proofErr w:type="spellEnd"/>
-      <w:r>
-        <w:rPr>
-          <w:lang w:val="en-US"/>
-        </w:rPr>
-        <w:t xml:space="preserve"> </w:t>
-      </w:r>
-      <w:proofErr w:type="spellStart"/>
-      <w:r>
-        <w:rPr>
-          <w:lang w:val="en-US"/>
-        </w:rPr>
-        <w:t>Text</w:t>
-      </w:r>
-      <w:proofErr w:type="spellEnd"/>
-      <w:r>
-        <w:rPr>
-          <w:lang w:val="en-US"/>
-        </w:rPr>
-        <w:t xml:space="preserve"> </w:t>
-      </w:r>
-      <w:proofErr w:type="spellStart"/>
-      <w:r>
-        <w:rPr>
-          <w:lang w:val="en-US"/>
-        </w:rPr>
-        <w:t>Text</w:t>
-      </w:r>
-      <w:proofErr w:type="spellEnd"/>
-      <w:r>
-        <w:rPr>
-          <w:lang w:val="en-US"/>
-        </w:rPr>
-        <w:t xml:space="preserve"> </w:t>
-      </w:r>
-      <w:proofErr w:type="spellStart"/>
-      <w:r>
-        <w:rPr>
-          <w:lang w:val="en-US"/>
-        </w:rPr>
-        <w:t>Text</w:t>
-      </w:r>
-      <w:proofErr w:type="spellEnd"/>
-      <w:r>
-        <w:rPr>
-          <w:lang w:val="en-US"/>
-        </w:rPr>
-        <w:t xml:space="preserve"> </w:t>
-      </w:r>
-      <w:proofErr w:type="spellStart"/>
-      <w:r>
-        <w:rPr>
-          <w:lang w:val="en-US"/>
-        </w:rPr>
-        <w:t>Text</w:t>
-      </w:r>
-      <w:proofErr w:type="spellEnd"/>
-      <w:r>
-        <w:rPr>
-          <w:lang w:val="en-US"/>
-        </w:rPr>
-        <w:t xml:space="preserve"> </w:t>
-      </w:r>
-      <w:proofErr w:type="spellStart"/>
-      <w:r>
-        <w:rPr>
-          <w:lang w:val="en-US"/>
-        </w:rPr>
-        <w:t>Text</w:t>
-      </w:r>
-      <w:proofErr w:type="spellEnd"/>
-      <w:r>
-        <w:rPr>
-          <w:lang w:val="en-US"/>
-        </w:rPr>
-        <w:t xml:space="preserve"> </w:t>
-      </w:r>
-      <w:proofErr w:type="spellStart"/>
-      <w:r>
-        <w:rPr>
-          <w:lang w:val="en-US"/>
-        </w:rPr>
-        <w:t>Text</w:t>
-      </w:r>
-      <w:proofErr w:type="spellEnd"/>
-      <w:r>
-        <w:rPr>
-          <w:lang w:val="en-US"/>
-        </w:rPr>
-        <w:t xml:space="preserve"> </w:t>
-      </w:r>
-      <w:proofErr w:type="spellStart"/>
-      <w:r>
-        <w:rPr>
-          <w:lang w:val="en-US"/>
-        </w:rPr>
-        <w:t>Text</w:t>
-      </w:r>
-      <w:proofErr w:type="spellEnd"/>
-      <w:r>
-        <w:rPr>
-          <w:lang w:val="en-US"/>
-        </w:rPr>
-        <w:t xml:space="preserve"> </w:t>
-      </w:r>
-      <w:proofErr w:type="spellStart"/>
-      <w:r>
-        <w:rPr>
-          <w:lang w:val="en-US"/>
-        </w:rPr>
-        <w:t>Text</w:t>
-      </w:r>
-      <w:proofErr w:type="spellEnd"/>
-      <w:r>
-        <w:rPr>
-          <w:lang w:val="en-US"/>
-        </w:rPr>
-        <w:t xml:space="preserve"> </w:t>
-      </w:r>
-      <w:proofErr w:type="spellStart"/>
-      <w:r>
-        <w:rPr>
-          <w:lang w:val="en-US"/>
-        </w:rPr>
-        <w:t>Text</w:t>
-      </w:r>
-      <w:proofErr w:type="spellEnd"/>
-      <w:r>
-        <w:rPr>
-          <w:lang w:val="en-US"/>
-        </w:rPr>
-        <w:t xml:space="preserve"> </w:t>
-      </w:r>
-      <w:proofErr w:type="spellStart"/>
-      <w:r>
-        <w:rPr>
-          <w:lang w:val="en-US"/>
-        </w:rPr>
-        <w:t>Text</w:t>
-      </w:r>
-      <w:proofErr w:type="spellEnd"/>
-      <w:r>
-        <w:rPr>
-          <w:lang w:val="en-US"/>
-        </w:rPr>
-        <w:t xml:space="preserve"> </w:t>
-      </w:r>
-      <w:proofErr w:type="spellStart"/>
-      <w:r>
-        <w:rPr>
-          <w:lang w:val="en-US"/>
-        </w:rPr>
-        <w:t>Text</w:t>
-      </w:r>
-      <w:proofErr w:type="spellEnd"/>
-      <w:r>
-        <w:rPr>
-          <w:lang w:val="en-US"/>
-        </w:rPr>
-        <w:t xml:space="preserve"> </w:t>
-      </w:r>
-      <w:proofErr w:type="spellStart"/>
-      <w:r>
-        <w:rPr>
-          <w:lang w:val="en-US"/>
-        </w:rPr>
-        <w:t>Text</w:t>
-      </w:r>
-      <w:proofErr w:type="spellEnd"/>
-      <w:r>
-        <w:rPr>
-          <w:lang w:val="en-US"/>
-        </w:rPr>
-        <w:t xml:space="preserve"> </w:t>
-      </w:r>
-      <w:proofErr w:type="spellStart"/>
-      <w:r>
-        <w:rPr>
-          <w:lang w:val="en-US"/>
-        </w:rPr>
-        <w:t>Text</w:t>
-      </w:r>
-      <w:proofErr w:type="spellEnd"/>
-      <w:r>
-        <w:rPr>
-          <w:lang w:val="en-US"/>
-        </w:rPr>
-        <w:t xml:space="preserve"> </w:t>
-      </w:r>
-      <w:proofErr w:type="spellStart"/>
-      <w:r>
-        <w:rPr>
-          <w:lang w:val="en-US"/>
-        </w:rPr>
-        <w:t>Text</w:t>
-      </w:r>
-      <w:proofErr w:type="spellEnd"/>
-      <w:r>
-        <w:rPr>
-          <w:lang w:val="en-US"/>
-        </w:rPr>
-        <w:t xml:space="preserve"> </w:t>
-      </w:r>
-      <w:proofErr w:type="spellStart"/>
-      <w:r>
-        <w:rPr>
-          <w:lang w:val="en-US"/>
-        </w:rPr>
-        <w:t>Text</w:t>
-      </w:r>
-      <w:proofErr w:type="spellEnd"/>
-      <w:r>
-        <w:rPr>
-          <w:lang w:val="en-US"/>
-        </w:rPr>
-        <w:t xml:space="preserve"> </w:t>
-      </w:r>
-      <w:proofErr w:type="spellStart"/>
-      <w:r>
-        <w:rPr>
-          <w:lang w:val="en-US"/>
-        </w:rPr>
-        <w:t>Text</w:t>
-      </w:r>
-      <w:proofErr w:type="spellEnd"/>
-      <w:r>
-        <w:rPr>
-          <w:lang w:val="en-US"/>
-        </w:rPr>
-        <w:t xml:space="preserve"> </w:t>
-      </w:r>
-      <w:proofErr w:type="spellStart"/>
-      <w:r>
-        <w:rPr>
-          <w:lang w:val="en-US"/>
-        </w:rPr>
-        <w:t>Text</w:t>
-      </w:r>
-      <w:proofErr w:type="spellEnd"/>
-      <w:r>
-        <w:rPr>
-          <w:lang w:val="en-US"/>
-        </w:rPr>
-        <w:t xml:space="preserve"> </w:t>
-      </w:r>
-      <w:proofErr w:type="spellStart"/>
-      <w:r>
-        <w:rPr>
-          <w:lang w:val="en-US"/>
-        </w:rPr>
-        <w:t>Text</w:t>
-      </w:r>
-      <w:proofErr w:type="spellEnd"/>
-      <w:r>
-        <w:rPr>
-          <w:lang w:val="en-US"/>
-        </w:rPr>
-        <w:t xml:space="preserve"> </w:t>
-      </w:r>
-      <w:proofErr w:type="spellStart"/>
-      <w:r>
-        <w:rPr>
-          <w:lang w:val="en-US"/>
-        </w:rPr>
-        <w:t>Text</w:t>
-      </w:r>
-      <w:proofErr w:type="spellEnd"/>
-      <w:r>
-        <w:rPr>
-          <w:lang w:val="en-US"/>
-        </w:rPr>
-        <w:t xml:space="preserve"> </w:t>
-      </w:r>
-      <w:proofErr w:type="spellStart"/>
-      <w:r>
-        <w:rPr>
-          <w:lang w:val="en-US"/>
-        </w:rPr>
-        <w:t>Text</w:t>
-      </w:r>
-      <w:proofErr w:type="spellEnd"/>
-      <w:r>
-        <w:rPr>
-          <w:lang w:val="en-US"/>
-        </w:rPr>
-        <w:t xml:space="preserve"> </w:t>
-      </w:r>
-      <w:proofErr w:type="spellStart"/>
-      <w:r>
-        <w:rPr>
-          <w:lang w:val="en-US"/>
-        </w:rPr>
-        <w:t>Text</w:t>
-      </w:r>
-      <w:proofErr w:type="spellEnd"/>
-      <w:r>
-        <w:rPr>
-          <w:lang w:val="en-US"/>
-        </w:rPr>
-        <w:t xml:space="preserve"> </w:t>
-      </w:r>
-      <w:proofErr w:type="spellStart"/>
-      <w:r>
-        <w:rPr>
-          <w:lang w:val="en-US"/>
-        </w:rPr>
-        <w:t>Text</w:t>
-      </w:r>
-      <w:proofErr w:type="spellEnd"/>
-      <w:r>
-        <w:rPr>
-          <w:lang w:val="en-US"/>
-        </w:rPr>
-        <w:t xml:space="preserve"> </w:t>
-      </w:r>
-      <w:proofErr w:type="spellStart"/>
-      <w:r>
-        <w:rPr>
-          <w:lang w:val="en-US"/>
-        </w:rPr>
-        <w:t>Text</w:t>
-      </w:r>
-      <w:proofErr w:type="spellEnd"/>
-      <w:r>
-        <w:rPr>
-          <w:lang w:val="en-US"/>
-        </w:rPr>
-        <w:t xml:space="preserve"> </w:t>
-      </w:r>
-      <w:proofErr w:type="spellStart"/>
-      <w:r>
-        <w:rPr>
-          <w:lang w:val="en-US"/>
-        </w:rPr>
-        <w:t>Text</w:t>
-      </w:r>
-      <w:proofErr w:type="spellEnd"/>
-      <w:r>
-        <w:rPr>
-          <w:lang w:val="en-US"/>
-        </w:rPr>
-        <w:t xml:space="preserve"> </w:t>
-      </w:r>
-      <w:proofErr w:type="spellStart"/>
-      <w:r>
-        <w:rPr>
-          <w:lang w:val="en-US"/>
-        </w:rPr>
-        <w:t>Text</w:t>
-      </w:r>
-      <w:proofErr w:type="spellEnd"/>
-      <w:r>
-        <w:rPr>
-          <w:lang w:val="en-US"/>
-        </w:rPr>
-        <w:t xml:space="preserve"> </w:t>
-      </w:r>
-      <w:proofErr w:type="spellStart"/>
-      <w:r>
-        <w:rPr>
-          <w:lang w:val="en-US"/>
-        </w:rPr>
-        <w:t>Text</w:t>
-      </w:r>
-      <w:proofErr w:type="spellEnd"/>
-      <w:r>
-        <w:rPr>
-          <w:lang w:val="en-US"/>
-        </w:rPr>
-        <w:t xml:space="preserve"> </w:t>
-      </w:r>
-      <w:proofErr w:type="spellStart"/>
-      <w:r>
-        <w:rPr>
-          <w:lang w:val="en-US"/>
-        </w:rPr>
-        <w:t>Text</w:t>
-      </w:r>
-      <w:proofErr w:type="spellEnd"/>
-      <w:r>
-        <w:rPr>
-          <w:lang w:val="en-US"/>
-        </w:rPr>
-        <w:t xml:space="preserve"> </w:t>
-      </w:r>
-      <w:proofErr w:type="spellStart"/>
-      <w:r>
-        <w:rPr>
-          <w:lang w:val="en-US"/>
-        </w:rPr>
-        <w:t>Text</w:t>
-      </w:r>
-      <w:proofErr w:type="spellEnd"/>
-      <w:r>
-        <w:rPr>
-          <w:lang w:val="en-US"/>
-        </w:rPr>
-        <w:t xml:space="preserve"> </w:t>
-      </w:r>
-      <w:proofErr w:type="spellStart"/>
-      <w:r>
-        <w:rPr>
-          <w:lang w:val="en-US"/>
-        </w:rPr>
-        <w:t>Text</w:t>
-      </w:r>
-      <w:proofErr w:type="spellEnd"/>
-      <w:r>
-        <w:rPr>
-          <w:lang w:val="en-US"/>
-        </w:rPr>
-        <w:t xml:space="preserve"> </w:t>
-      </w:r>
-      <w:proofErr w:type="spellStart"/>
-      <w:r>
-        <w:rPr>
-          <w:lang w:val="en-US"/>
-        </w:rPr>
-        <w:t>Text</w:t>
-      </w:r>
-      <w:proofErr w:type="spellEnd"/>
-      <w:r>
-        <w:rPr>
-          <w:lang w:val="en-US"/>
-        </w:rPr>
-        <w:t xml:space="preserve"> </w:t>
-      </w:r>
-      <w:proofErr w:type="spellStart"/>
-      <w:r>
-        <w:rPr>
-          <w:lang w:val="en-US"/>
-        </w:rPr>
-        <w:t>Text</w:t>
-      </w:r>
-      <w:proofErr w:type="spellEnd"/>
-      <w:r>
-        <w:rPr>
-          <w:lang w:val="en-US"/>
-        </w:rPr>
-        <w:t>.</w:t>
-      </w:r>
-      <w:proofErr w:type="gramEnd"/>
-    </w:p>
-    <w:p>
-      <w:pPr>
-        <w:pStyle w:val="BasicText"/>
-        <w:rPr>
-          <w:lang w:val="en-US"/>
-        </w:rPr>
-      </w:pPr>
-      <w:proofErr w:type="gramStart"/>
-      <w:r>
-        <w:rPr>
-          <w:lang w:val="en-US"/>
-        </w:rPr>
-        <w:t xml:space="preserve">Text </w:t>
-      </w:r>
-      <w:proofErr w:type="spellStart"/>
-      <w:r>
-        <w:rPr>
-          <w:lang w:val="en-US"/>
-        </w:rPr>
-        <w:t>Text</w:t>
-      </w:r>
-      <w:proofErr w:type="spellEnd"/>
-      <w:r>
-        <w:rPr>
-          <w:lang w:val="en-US"/>
-        </w:rPr>
-        <w:t xml:space="preserve"> </w:t>
-      </w:r>
-      <w:proofErr w:type="spellStart"/>
-      <w:r>
-        <w:rPr>
-          <w:lang w:val="en-US"/>
-        </w:rPr>
-        <w:t>Text</w:t>
-      </w:r>
-      <w:proofErr w:type="spellEnd"/>
-      <w:r>
-        <w:rPr>
-          <w:lang w:val="en-US"/>
-        </w:rPr>
-        <w:t xml:space="preserve"> </w:t>
-      </w:r>
-      <w:proofErr w:type="spellStart"/>
-      <w:r>
-        <w:rPr>
-          <w:lang w:val="en-US"/>
-        </w:rPr>
-        <w:t>Text</w:t>
-      </w:r>
-      <w:proofErr w:type="spellEnd"/>
-      <w:r>
-        <w:rPr>
-          <w:lang w:val="en-US"/>
-        </w:rPr>
-        <w:t xml:space="preserve"> </w:t>
-      </w:r>
-      <w:proofErr w:type="spellStart"/>
-      <w:r>
-        <w:rPr>
-          <w:lang w:val="en-US"/>
-        </w:rPr>
-        <w:t>Text</w:t>
-      </w:r>
-      <w:proofErr w:type="spellEnd"/>
-      <w:r>
-        <w:rPr>
-          <w:lang w:val="en-US"/>
-        </w:rPr>
-        <w:t xml:space="preserve"> </w:t>
-      </w:r>
-      <w:proofErr w:type="spellStart"/>
-      <w:r>
-        <w:rPr>
-          <w:lang w:val="en-US"/>
-        </w:rPr>
-        <w:t>Text</w:t>
-      </w:r>
-      <w:proofErr w:type="spellEnd"/>
-      <w:r>
-        <w:rPr>
-          <w:lang w:val="en-US"/>
-        </w:rPr>
-        <w:t xml:space="preserve"> </w:t>
-      </w:r>
-      <w:proofErr w:type="spellStart"/>
-      <w:r>
-        <w:rPr>
-          <w:lang w:val="en-US"/>
-        </w:rPr>
-        <w:t>Text</w:t>
-      </w:r>
-      <w:proofErr w:type="spellEnd"/>
-      <w:r>
-        <w:rPr>
-          <w:lang w:val="en-US"/>
-        </w:rPr>
-        <w:t xml:space="preserve"> </w:t>
-      </w:r>
-      <w:proofErr w:type="spellStart"/>
-      <w:r>
-        <w:rPr>
-          <w:lang w:val="en-US"/>
-        </w:rPr>
-        <w:t>Text</w:t>
-      </w:r>
-      <w:proofErr w:type="spellEnd"/>
-      <w:r>
-        <w:rPr>
-          <w:lang w:val="en-US"/>
-        </w:rPr>
-        <w:t xml:space="preserve"> </w:t>
-      </w:r>
-      <w:proofErr w:type="spellStart"/>
-      <w:r>
-        <w:rPr>
-          <w:lang w:val="en-US"/>
-        </w:rPr>
-        <w:t>Text</w:t>
-      </w:r>
-      <w:proofErr w:type="spellEnd"/>
-      <w:r>
-        <w:rPr>
-          <w:lang w:val="en-US"/>
-        </w:rPr>
-        <w:t xml:space="preserve"> </w:t>
-      </w:r>
-      <w:proofErr w:type="spellStart"/>
-      <w:r>
-        <w:rPr>
-          <w:lang w:val="en-US"/>
-        </w:rPr>
-        <w:t>Text</w:t>
-      </w:r>
-      <w:proofErr w:type="spellEnd"/>
-      <w:r>
-        <w:rPr>
-          <w:lang w:val="en-US"/>
-        </w:rPr>
-        <w:t xml:space="preserve"> </w:t>
-      </w:r>
-      <w:proofErr w:type="spellStart"/>
-      <w:r>
-        <w:rPr>
-          <w:lang w:val="en-US"/>
-        </w:rPr>
-        <w:t>Text</w:t>
-      </w:r>
-      <w:proofErr w:type="spellEnd"/>
-      <w:r>
-        <w:rPr>
-          <w:lang w:val="en-US"/>
-        </w:rPr>
-        <w:t xml:space="preserve"> </w:t>
-      </w:r>
-      <w:proofErr w:type="spellStart"/>
-      <w:r>
-        <w:rPr>
-          <w:lang w:val="en-US"/>
-        </w:rPr>
-        <w:t>Text</w:t>
-      </w:r>
-      <w:proofErr w:type="spellEnd"/>
-      <w:r>
-        <w:rPr>
-          <w:lang w:val="en-US"/>
-        </w:rPr>
-        <w:t xml:space="preserve"> </w:t>
-      </w:r>
-      <w:proofErr w:type="spellStart"/>
-      <w:r>
-        <w:rPr>
-          <w:lang w:val="en-US"/>
-        </w:rPr>
-        <w:t>Text</w:t>
-      </w:r>
-      <w:proofErr w:type="spellEnd"/>
-      <w:r>
-        <w:rPr>
-          <w:lang w:val="en-US"/>
-        </w:rPr>
-        <w:t xml:space="preserve"> </w:t>
-      </w:r>
-      <w:proofErr w:type="spellStart"/>
-      <w:r>
-        <w:rPr>
-          <w:lang w:val="en-US"/>
-        </w:rPr>
-        <w:t>Text</w:t>
-      </w:r>
-      <w:proofErr w:type="spellEnd"/>
-      <w:r>
-        <w:rPr>
-          <w:lang w:val="en-US"/>
-        </w:rPr>
-        <w:t xml:space="preserve"> </w:t>
-      </w:r>
-      <w:proofErr w:type="spellStart"/>
-      <w:r>
-        <w:rPr>
-          <w:lang w:val="en-US"/>
-        </w:rPr>
-        <w:t>Text</w:t>
-      </w:r>
-      <w:proofErr w:type="spellEnd"/>
-      <w:r>
-        <w:rPr>
-          <w:lang w:val="en-US"/>
-        </w:rPr>
-        <w:t xml:space="preserve"> </w:t>
-      </w:r>
-      <w:proofErr w:type="spellStart"/>
-      <w:r>
-        <w:rPr>
-          <w:lang w:val="en-US"/>
-        </w:rPr>
-        <w:t>Text</w:t>
-      </w:r>
-      <w:proofErr w:type="spellEnd"/>
-      <w:r>
-        <w:rPr>
-          <w:lang w:val="en-US"/>
-        </w:rPr>
-        <w:t xml:space="preserve"> </w:t>
-      </w:r>
-      <w:proofErr w:type="spellStart"/>
-      <w:r>
-        <w:rPr>
-          <w:lang w:val="en-US"/>
-        </w:rPr>
-        <w:t>Text</w:t>
-      </w:r>
-      <w:proofErr w:type="spellEnd"/>
-      <w:r>
-        <w:rPr>
-          <w:lang w:val="en-US"/>
-        </w:rPr>
-        <w:t xml:space="preserve"> </w:t>
-      </w:r>
-      <w:proofErr w:type="spellStart"/>
-      <w:r>
-        <w:rPr>
-          <w:lang w:val="en-US"/>
-        </w:rPr>
-        <w:t>Text</w:t>
-      </w:r>
-      <w:proofErr w:type="spellEnd"/>
-      <w:r>
-        <w:rPr>
-          <w:lang w:val="en-US"/>
-        </w:rPr>
-        <w:t xml:space="preserve"> </w:t>
-      </w:r>
-      <w:proofErr w:type="spellStart"/>
-      <w:r>
-        <w:rPr>
-          <w:lang w:val="en-US"/>
-        </w:rPr>
-        <w:t>Text</w:t>
-      </w:r>
-      <w:proofErr w:type="spellEnd"/>
-      <w:r>
-        <w:rPr>
-          <w:lang w:val="en-US"/>
-        </w:rPr>
-        <w:t xml:space="preserve"> </w:t>
-      </w:r>
-      <w:proofErr w:type="spellStart"/>
-      <w:r>
-        <w:rPr>
-          <w:lang w:val="en-US"/>
-        </w:rPr>
-        <w:t>Text</w:t>
-      </w:r>
-      <w:proofErr w:type="spellEnd"/>
-      <w:r>
-        <w:rPr>
-          <w:lang w:val="en-US"/>
-        </w:rPr>
-        <w:t xml:space="preserve"> </w:t>
-      </w:r>
-      <w:proofErr w:type="spellStart"/>
-      <w:r>
-        <w:rPr>
-          <w:lang w:val="en-US"/>
-        </w:rPr>
-        <w:t>Text</w:t>
-      </w:r>
-      <w:proofErr w:type="spellEnd"/>
-      <w:r>
-        <w:rPr>
-          <w:lang w:val="en-US"/>
-        </w:rPr>
-        <w:t xml:space="preserve"> </w:t>
-      </w:r>
-      <w:proofErr w:type="spellStart"/>
-      <w:r>
-        <w:rPr>
-          <w:lang w:val="en-US"/>
-        </w:rPr>
-        <w:t>Text</w:t>
-      </w:r>
-      <w:proofErr w:type="spellEnd"/>
-      <w:r>
-        <w:rPr>
-          <w:lang w:val="en-US"/>
-        </w:rPr>
-        <w:t xml:space="preserve"> </w:t>
-      </w:r>
-      <w:proofErr w:type="spellStart"/>
-      <w:r>
-        <w:rPr>
-          <w:lang w:val="en-US"/>
-        </w:rPr>
-        <w:t>Text</w:t>
-      </w:r>
-      <w:proofErr w:type="spellEnd"/>
-      <w:r>
-        <w:rPr>
-          <w:lang w:val="en-US"/>
-        </w:rPr>
-        <w:t xml:space="preserve"> </w:t>
-      </w:r>
-      <w:proofErr w:type="spellStart"/>
-      <w:r>
-        <w:rPr>
-          <w:lang w:val="en-US"/>
-        </w:rPr>
-        <w:t>Text</w:t>
-      </w:r>
-      <w:proofErr w:type="spellEnd"/>
-      <w:r>
-        <w:rPr>
-          <w:lang w:val="en-US"/>
-        </w:rPr>
-        <w:t xml:space="preserve"> </w:t>
-      </w:r>
-      <w:proofErr w:type="spellStart"/>
-      <w:r>
-        <w:rPr>
-          <w:lang w:val="en-US"/>
-        </w:rPr>
-        <w:t>Text</w:t>
-      </w:r>
-      <w:proofErr w:type="spellEnd"/>
-      <w:r>
-        <w:rPr>
-          <w:lang w:val="en-US"/>
-        </w:rPr>
-        <w:t xml:space="preserve"> </w:t>
-      </w:r>
-      <w:proofErr w:type="spellStart"/>
-      <w:r>
-        <w:rPr>
-          <w:lang w:val="en-US"/>
-        </w:rPr>
-        <w:t>Text</w:t>
-      </w:r>
-      <w:proofErr w:type="spellEnd"/>
-      <w:r>
-        <w:rPr>
-          <w:lang w:val="en-US"/>
-        </w:rPr>
-        <w:t xml:space="preserve"> </w:t>
-      </w:r>
-      <w:proofErr w:type="spellStart"/>
-      <w:r>
-        <w:rPr>
-          <w:lang w:val="en-US"/>
-        </w:rPr>
-        <w:t>Text</w:t>
-      </w:r>
-      <w:proofErr w:type="spellEnd"/>
-      <w:r>
-        <w:rPr>
-          <w:lang w:val="en-US"/>
-        </w:rPr>
-        <w:t xml:space="preserve"> </w:t>
-      </w:r>
-      <w:proofErr w:type="spellStart"/>
-      <w:r>
-        <w:rPr>
-          <w:lang w:val="en-US"/>
-        </w:rPr>
-        <w:t>Text</w:t>
-      </w:r>
-      <w:proofErr w:type="spellEnd"/>
-      <w:r>
-        <w:rPr>
-          <w:lang w:val="en-US"/>
-        </w:rPr>
-        <w:t xml:space="preserve"> </w:t>
-      </w:r>
-      <w:proofErr w:type="spellStart"/>
-      <w:r>
-        <w:rPr>
-          <w:lang w:val="en-US"/>
-        </w:rPr>
-        <w:t>Text</w:t>
-      </w:r>
-      <w:proofErr w:type="spellEnd"/>
-      <w:r>
-        <w:rPr>
-          <w:lang w:val="en-US"/>
-        </w:rPr>
-        <w:t xml:space="preserve"> </w:t>
-      </w:r>
-      <w:proofErr w:type="spellStart"/>
-      <w:r>
-        <w:rPr>
-          <w:lang w:val="en-US"/>
-        </w:rPr>
-        <w:t>Text</w:t>
-      </w:r>
-      <w:proofErr w:type="spellEnd"/>
-      <w:r>
-        <w:rPr>
-          <w:lang w:val="en-US"/>
-        </w:rPr>
-        <w:t xml:space="preserve"> </w:t>
-      </w:r>
-      <w:proofErr w:type="spellStart"/>
-      <w:r>
-        <w:rPr>
-          <w:lang w:val="en-US"/>
-        </w:rPr>
-        <w:t>Text</w:t>
-      </w:r>
-      <w:proofErr w:type="spellEnd"/>
-      <w:r>
-        <w:rPr>
-          <w:lang w:val="en-US"/>
-        </w:rPr>
-        <w:t xml:space="preserve"> </w:t>
-      </w:r>
-      <w:proofErr w:type="spellStart"/>
-      <w:r>
-        <w:rPr>
-          <w:lang w:val="en-US"/>
-        </w:rPr>
-        <w:t>Text</w:t>
-      </w:r>
-      <w:proofErr w:type="spellEnd"/>
-      <w:r>
-        <w:rPr>
-          <w:lang w:val="en-US"/>
-        </w:rPr>
-        <w:t xml:space="preserve"> </w:t>
-      </w:r>
-      <w:proofErr w:type="spellStart"/>
-      <w:r>
-        <w:rPr>
-          <w:lang w:val="en-US"/>
-        </w:rPr>
-        <w:t>Text</w:t>
-      </w:r>
-      <w:proofErr w:type="spellEnd"/>
-      <w:r>
-        <w:rPr>
-          <w:lang w:val="en-US"/>
-        </w:rPr>
-        <w:t xml:space="preserve"> </w:t>
-      </w:r>
-      <w:proofErr w:type="spellStart"/>
-      <w:r>
-        <w:rPr>
-          <w:lang w:val="en-US"/>
-        </w:rPr>
-        <w:t>Text</w:t>
-      </w:r>
-      <w:proofErr w:type="spellEnd"/>
-      <w:r>
-        <w:rPr>
-          <w:lang w:val="en-US"/>
-        </w:rPr>
-        <w:t xml:space="preserve"> </w:t>
-      </w:r>
-      <w:proofErr w:type="spellStart"/>
-      <w:r>
-        <w:rPr>
-          <w:lang w:val="en-US"/>
-        </w:rPr>
-        <w:t>Text</w:t>
-      </w:r>
-      <w:proofErr w:type="spellEnd"/>
-      <w:r>
-        <w:rPr>
-          <w:lang w:val="en-US"/>
-        </w:rPr>
-        <w:t xml:space="preserve"> </w:t>
-      </w:r>
-      <w:proofErr w:type="spellStart"/>
-      <w:r>
-        <w:rPr>
-          <w:lang w:val="en-US"/>
-        </w:rPr>
-        <w:t>Text</w:t>
-      </w:r>
-      <w:proofErr w:type="spellEnd"/>
-      <w:r>
-        <w:rPr>
-          <w:lang w:val="en-US"/>
-        </w:rPr>
-        <w:t>.</w:t>
-      </w:r>
-      <w:proofErr w:type="gramEnd"/>
-    </w:p>
-    <w:p>
-      <w:pPr>
-        <w:pStyle w:val="berschrift8"/>
-      </w:pPr>
-      <w:bookmarkStart w:id="17" w:name="_Toc273262658"/>
-      <w:r>
-        <w:t>Zweites Unterkapitel des Anhangs</w:t>
-      </w:r>
-      <w:bookmarkEnd w:id="17"/>
-    </w:p>
-    <w:p>
-      <w:pPr>
-        <w:pStyle w:val="BasicText"/>
-        <w:rPr>
-          <w:lang w:val="en-US"/>
-        </w:rPr>
-      </w:pPr>
-      <w:proofErr w:type="gramStart"/>
-      <w:r>
-        <w:rPr>
-          <w:lang w:val="en-US"/>
-        </w:rPr>
-        <w:t xml:space="preserve">Text </w:t>
-      </w:r>
-      <w:proofErr w:type="spellStart"/>
-      <w:r>
-        <w:rPr>
-          <w:lang w:val="en-US"/>
-        </w:rPr>
-        <w:t>Text</w:t>
-      </w:r>
-      <w:proofErr w:type="spellEnd"/>
-      <w:r>
-        <w:rPr>
-          <w:lang w:val="en-US"/>
-        </w:rPr>
-        <w:t xml:space="preserve"> </w:t>
-      </w:r>
-      <w:proofErr w:type="spellStart"/>
-      <w:r>
-        <w:rPr>
-          <w:lang w:val="en-US"/>
-        </w:rPr>
-        <w:t>Text</w:t>
-      </w:r>
-      <w:proofErr w:type="spellEnd"/>
-      <w:r>
-        <w:rPr>
-          <w:lang w:val="en-US"/>
-        </w:rPr>
-        <w:t xml:space="preserve"> </w:t>
-      </w:r>
-      <w:proofErr w:type="spellStart"/>
-      <w:r>
-        <w:rPr>
-          <w:lang w:val="en-US"/>
-        </w:rPr>
-        <w:t>Text</w:t>
-      </w:r>
-      <w:proofErr w:type="spellEnd"/>
-      <w:r>
-        <w:rPr>
-          <w:lang w:val="en-US"/>
-        </w:rPr>
-        <w:t xml:space="preserve"> </w:t>
-      </w:r>
-      <w:proofErr w:type="spellStart"/>
-      <w:r>
-        <w:rPr>
-          <w:lang w:val="en-US"/>
-        </w:rPr>
-        <w:t>Text</w:t>
-      </w:r>
-      <w:proofErr w:type="spellEnd"/>
-      <w:r>
-        <w:rPr>
-          <w:lang w:val="en-US"/>
-        </w:rPr>
-        <w:t xml:space="preserve"> </w:t>
-      </w:r>
-      <w:proofErr w:type="spellStart"/>
-      <w:r>
-        <w:rPr>
-          <w:lang w:val="en-US"/>
-        </w:rPr>
-        <w:t>Text</w:t>
-      </w:r>
-      <w:proofErr w:type="spellEnd"/>
-      <w:r>
-        <w:rPr>
-          <w:lang w:val="en-US"/>
-        </w:rPr>
-        <w:t xml:space="preserve"> </w:t>
-      </w:r>
-      <w:proofErr w:type="spellStart"/>
-      <w:r>
-        <w:rPr>
-          <w:lang w:val="en-US"/>
-        </w:rPr>
-        <w:t>Text</w:t>
-      </w:r>
-      <w:proofErr w:type="spellEnd"/>
-      <w:r>
-        <w:rPr>
-          <w:lang w:val="en-US"/>
-        </w:rPr>
-        <w:t xml:space="preserve"> </w:t>
-      </w:r>
-      <w:proofErr w:type="spellStart"/>
-      <w:r>
-        <w:rPr>
-          <w:lang w:val="en-US"/>
-        </w:rPr>
-        <w:t>Text</w:t>
-      </w:r>
-      <w:proofErr w:type="spellEnd"/>
-      <w:r>
-        <w:rPr>
-          <w:lang w:val="en-US"/>
-        </w:rPr>
-        <w:t xml:space="preserve"> </w:t>
-      </w:r>
-      <w:proofErr w:type="spellStart"/>
-      <w:r>
-        <w:rPr>
-          <w:lang w:val="en-US"/>
-        </w:rPr>
-        <w:t>Text</w:t>
-      </w:r>
-      <w:proofErr w:type="spellEnd"/>
-      <w:r>
-        <w:rPr>
-          <w:lang w:val="en-US"/>
-        </w:rPr>
-        <w:t xml:space="preserve"> </w:t>
-      </w:r>
-      <w:proofErr w:type="spellStart"/>
-      <w:r>
-        <w:rPr>
-          <w:lang w:val="en-US"/>
-        </w:rPr>
-        <w:t>Text</w:t>
-      </w:r>
-      <w:proofErr w:type="spellEnd"/>
-      <w:r>
-        <w:rPr>
-          <w:lang w:val="en-US"/>
-        </w:rPr>
-        <w:t xml:space="preserve"> </w:t>
-      </w:r>
-      <w:proofErr w:type="spellStart"/>
-      <w:r>
-        <w:rPr>
-          <w:lang w:val="en-US"/>
-        </w:rPr>
-        <w:t>Text</w:t>
-      </w:r>
-      <w:proofErr w:type="spellEnd"/>
-      <w:r>
-        <w:rPr>
-          <w:lang w:val="en-US"/>
-        </w:rPr>
-        <w:t xml:space="preserve"> </w:t>
-      </w:r>
-      <w:proofErr w:type="spellStart"/>
-      <w:r>
-        <w:rPr>
-          <w:lang w:val="en-US"/>
-        </w:rPr>
-        <w:t>Text</w:t>
-      </w:r>
-      <w:proofErr w:type="spellEnd"/>
-      <w:r>
-        <w:rPr>
-          <w:lang w:val="en-US"/>
-        </w:rPr>
-        <w:t xml:space="preserve"> </w:t>
-      </w:r>
-      <w:proofErr w:type="spellStart"/>
-      <w:r>
-        <w:rPr>
-          <w:lang w:val="en-US"/>
-        </w:rPr>
-        <w:t>Text</w:t>
-      </w:r>
-      <w:proofErr w:type="spellEnd"/>
-      <w:r>
-        <w:rPr>
-          <w:lang w:val="en-US"/>
-        </w:rPr>
-        <w:t xml:space="preserve"> </w:t>
-      </w:r>
-      <w:proofErr w:type="spellStart"/>
-      <w:r>
-        <w:rPr>
-          <w:lang w:val="en-US"/>
-        </w:rPr>
-        <w:t>Text</w:t>
-      </w:r>
-      <w:proofErr w:type="spellEnd"/>
-      <w:r>
-        <w:rPr>
-          <w:lang w:val="en-US"/>
-        </w:rPr>
-        <w:t xml:space="preserve"> </w:t>
-      </w:r>
-      <w:proofErr w:type="spellStart"/>
-      <w:r>
-        <w:rPr>
-          <w:lang w:val="en-US"/>
-        </w:rPr>
-        <w:t>Text</w:t>
-      </w:r>
-      <w:proofErr w:type="spellEnd"/>
-      <w:r>
-        <w:rPr>
-          <w:lang w:val="en-US"/>
-        </w:rPr>
-        <w:t xml:space="preserve"> </w:t>
-      </w:r>
-      <w:proofErr w:type="spellStart"/>
-      <w:r>
-        <w:rPr>
-          <w:lang w:val="en-US"/>
-        </w:rPr>
-        <w:t>Text</w:t>
-      </w:r>
-      <w:proofErr w:type="spellEnd"/>
-      <w:r>
-        <w:rPr>
-          <w:lang w:val="en-US"/>
-        </w:rPr>
-        <w:t xml:space="preserve"> </w:t>
-      </w:r>
-      <w:proofErr w:type="spellStart"/>
-      <w:r>
-        <w:rPr>
-          <w:lang w:val="en-US"/>
-        </w:rPr>
-        <w:t>Text</w:t>
-      </w:r>
-      <w:proofErr w:type="spellEnd"/>
-      <w:r>
-        <w:rPr>
-          <w:lang w:val="en-US"/>
-        </w:rPr>
-        <w:t xml:space="preserve"> </w:t>
-      </w:r>
-      <w:proofErr w:type="spellStart"/>
-      <w:r>
-        <w:rPr>
-          <w:lang w:val="en-US"/>
-        </w:rPr>
-        <w:t>Text</w:t>
-      </w:r>
-      <w:proofErr w:type="spellEnd"/>
-      <w:r>
-        <w:rPr>
-          <w:lang w:val="en-US"/>
-        </w:rPr>
-        <w:t xml:space="preserve"> </w:t>
-      </w:r>
-      <w:proofErr w:type="spellStart"/>
-      <w:r>
-        <w:rPr>
-          <w:lang w:val="en-US"/>
-        </w:rPr>
-        <w:t>Text</w:t>
-      </w:r>
-      <w:proofErr w:type="spellEnd"/>
-      <w:r>
-        <w:rPr>
-          <w:lang w:val="en-US"/>
-        </w:rPr>
-        <w:t xml:space="preserve"> </w:t>
-      </w:r>
-      <w:proofErr w:type="spellStart"/>
-      <w:r>
-        <w:rPr>
-          <w:lang w:val="en-US"/>
-        </w:rPr>
-        <w:t>Text</w:t>
-      </w:r>
-      <w:proofErr w:type="spellEnd"/>
-      <w:r>
-        <w:rPr>
-          <w:lang w:val="en-US"/>
-        </w:rPr>
-        <w:t xml:space="preserve"> </w:t>
-      </w:r>
-      <w:proofErr w:type="spellStart"/>
-      <w:r>
-        <w:rPr>
-          <w:lang w:val="en-US"/>
-        </w:rPr>
-        <w:t>Text</w:t>
-      </w:r>
-      <w:proofErr w:type="spellEnd"/>
-      <w:r>
-        <w:rPr>
-          <w:lang w:val="en-US"/>
-        </w:rPr>
-        <w:t xml:space="preserve"> </w:t>
-      </w:r>
-      <w:proofErr w:type="spellStart"/>
-      <w:r>
-        <w:rPr>
-          <w:lang w:val="en-US"/>
-        </w:rPr>
-        <w:t>Text</w:t>
-      </w:r>
-      <w:proofErr w:type="spellEnd"/>
-      <w:r>
-        <w:rPr>
-          <w:lang w:val="en-US"/>
-        </w:rPr>
-        <w:t xml:space="preserve"> </w:t>
-      </w:r>
-      <w:proofErr w:type="spellStart"/>
-      <w:r>
-        <w:rPr>
-          <w:lang w:val="en-US"/>
-        </w:rPr>
-        <w:t>Text</w:t>
-      </w:r>
-      <w:proofErr w:type="spellEnd"/>
-      <w:r>
-        <w:rPr>
-          <w:lang w:val="en-US"/>
-        </w:rPr>
-        <w:t xml:space="preserve"> </w:t>
-      </w:r>
-      <w:proofErr w:type="spellStart"/>
-      <w:r>
-        <w:rPr>
-          <w:lang w:val="en-US"/>
-        </w:rPr>
-        <w:t>Text</w:t>
-      </w:r>
-      <w:proofErr w:type="spellEnd"/>
-      <w:r>
-        <w:rPr>
-          <w:lang w:val="en-US"/>
-        </w:rPr>
-        <w:t xml:space="preserve"> </w:t>
-      </w:r>
-      <w:proofErr w:type="spellStart"/>
-      <w:r>
-        <w:rPr>
-          <w:lang w:val="en-US"/>
-        </w:rPr>
-        <w:t>Text</w:t>
-      </w:r>
-      <w:proofErr w:type="spellEnd"/>
-      <w:r>
-        <w:rPr>
-          <w:lang w:val="en-US"/>
-        </w:rPr>
-        <w:t xml:space="preserve"> </w:t>
-      </w:r>
-      <w:proofErr w:type="spellStart"/>
-      <w:r>
-        <w:rPr>
-          <w:lang w:val="en-US"/>
-        </w:rPr>
-        <w:t>Text</w:t>
-      </w:r>
-      <w:proofErr w:type="spellEnd"/>
-      <w:r>
-        <w:rPr>
-          <w:lang w:val="en-US"/>
-        </w:rPr>
-        <w:t xml:space="preserve"> </w:t>
-      </w:r>
-      <w:proofErr w:type="spellStart"/>
-      <w:r>
-        <w:rPr>
-          <w:lang w:val="en-US"/>
-        </w:rPr>
-        <w:t>Text</w:t>
-      </w:r>
-      <w:proofErr w:type="spellEnd"/>
-      <w:r>
-        <w:rPr>
-          <w:lang w:val="en-US"/>
-        </w:rPr>
-        <w:t xml:space="preserve"> </w:t>
-      </w:r>
-      <w:proofErr w:type="spellStart"/>
-      <w:r>
-        <w:rPr>
-          <w:lang w:val="en-US"/>
-        </w:rPr>
-        <w:t>Text</w:t>
-      </w:r>
-      <w:proofErr w:type="spellEnd"/>
-      <w:r>
-        <w:rPr>
-          <w:lang w:val="en-US"/>
-        </w:rPr>
-        <w:t xml:space="preserve"> </w:t>
-      </w:r>
-      <w:proofErr w:type="spellStart"/>
-      <w:r>
-        <w:rPr>
-          <w:lang w:val="en-US"/>
-        </w:rPr>
-        <w:t>Text</w:t>
-      </w:r>
-      <w:proofErr w:type="spellEnd"/>
-      <w:r>
-        <w:rPr>
-          <w:lang w:val="en-US"/>
-        </w:rPr>
-        <w:t xml:space="preserve"> </w:t>
-      </w:r>
-      <w:proofErr w:type="spellStart"/>
-      <w:r>
-        <w:rPr>
-          <w:lang w:val="en-US"/>
-        </w:rPr>
-        <w:t>Text</w:t>
-      </w:r>
-      <w:proofErr w:type="spellEnd"/>
-      <w:r>
-        <w:rPr>
-          <w:lang w:val="en-US"/>
-        </w:rPr>
-        <w:t xml:space="preserve"> </w:t>
-      </w:r>
-      <w:proofErr w:type="spellStart"/>
-      <w:r>
-        <w:rPr>
-          <w:lang w:val="en-US"/>
-        </w:rPr>
-        <w:t>Text</w:t>
-      </w:r>
-      <w:proofErr w:type="spellEnd"/>
-      <w:r>
-        <w:rPr>
-          <w:lang w:val="en-US"/>
-        </w:rPr>
-        <w:t xml:space="preserve"> </w:t>
-      </w:r>
-      <w:proofErr w:type="spellStart"/>
-      <w:r>
-        <w:rPr>
-          <w:lang w:val="en-US"/>
-        </w:rPr>
-        <w:t>Text</w:t>
-      </w:r>
-      <w:proofErr w:type="spellEnd"/>
-      <w:r>
-        <w:rPr>
-          <w:lang w:val="en-US"/>
-        </w:rPr>
-        <w:t xml:space="preserve"> </w:t>
-      </w:r>
-      <w:proofErr w:type="spellStart"/>
-      <w:r>
-        <w:rPr>
-          <w:lang w:val="en-US"/>
-        </w:rPr>
-        <w:t>Text</w:t>
-      </w:r>
-      <w:proofErr w:type="spellEnd"/>
-      <w:r>
-        <w:rPr>
-          <w:lang w:val="en-US"/>
-        </w:rPr>
-        <w:t xml:space="preserve"> </w:t>
-      </w:r>
-      <w:proofErr w:type="spellStart"/>
-      <w:r>
-        <w:rPr>
-          <w:lang w:val="en-US"/>
-        </w:rPr>
-        <w:t>Text</w:t>
-      </w:r>
-      <w:proofErr w:type="spellEnd"/>
-      <w:r>
-        <w:rPr>
-          <w:lang w:val="en-US"/>
-        </w:rPr>
-        <w:t xml:space="preserve"> </w:t>
-      </w:r>
-      <w:proofErr w:type="spellStart"/>
-      <w:r>
-        <w:rPr>
-          <w:lang w:val="en-US"/>
-        </w:rPr>
-        <w:t>Text</w:t>
-      </w:r>
-      <w:proofErr w:type="spellEnd"/>
-      <w:r>
-        <w:rPr>
-          <w:lang w:val="en-US"/>
-        </w:rPr>
-        <w:t xml:space="preserve"> </w:t>
-      </w:r>
-      <w:proofErr w:type="spellStart"/>
-      <w:r>
-        <w:rPr>
-          <w:lang w:val="en-US"/>
-        </w:rPr>
-        <w:t>Text</w:t>
-      </w:r>
-      <w:proofErr w:type="spellEnd"/>
-      <w:r>
-        <w:rPr>
-          <w:lang w:val="en-US"/>
-        </w:rPr>
-        <w:t>.</w:t>
-      </w:r>
-      <w:proofErr w:type="gramEnd"/>
-    </w:p>
-    <w:p>
-      <w:pPr>
-        <w:pStyle w:val="BasicText"/>
-        <w:rPr>
-          <w:lang w:val="en-US"/>
-        </w:rPr>
-      </w:pPr>
-      <w:proofErr w:type="gramStart"/>
-      <w:r>
-        <w:rPr>
-          <w:lang w:val="en-US"/>
-        </w:rPr>
-        <w:t xml:space="preserve">Text </w:t>
-      </w:r>
-      <w:proofErr w:type="spellStart"/>
-      <w:r>
-        <w:rPr>
-          <w:lang w:val="en-US"/>
-        </w:rPr>
-        <w:t>Text</w:t>
-      </w:r>
-      <w:proofErr w:type="spellEnd"/>
-      <w:r>
-        <w:rPr>
-          <w:lang w:val="en-US"/>
-        </w:rPr>
-        <w:t xml:space="preserve"> </w:t>
-      </w:r>
-      <w:proofErr w:type="spellStart"/>
-      <w:r>
-        <w:rPr>
-          <w:lang w:val="en-US"/>
-        </w:rPr>
-        <w:t>Text</w:t>
-      </w:r>
-      <w:proofErr w:type="spellEnd"/>
-      <w:r>
-        <w:rPr>
-          <w:lang w:val="en-US"/>
-        </w:rPr>
-        <w:t xml:space="preserve"> </w:t>
-      </w:r>
-      <w:proofErr w:type="spellStart"/>
-      <w:r>
-        <w:rPr>
-          <w:lang w:val="en-US"/>
-        </w:rPr>
-        <w:t>Text</w:t>
-      </w:r>
-      <w:proofErr w:type="spellEnd"/>
-      <w:r>
-        <w:rPr>
-          <w:lang w:val="en-US"/>
-        </w:rPr>
-        <w:t xml:space="preserve"> </w:t>
-      </w:r>
-      <w:proofErr w:type="spellStart"/>
-      <w:r>
-        <w:rPr>
-          <w:lang w:val="en-US"/>
-        </w:rPr>
-        <w:t>Text</w:t>
-      </w:r>
-      <w:proofErr w:type="spellEnd"/>
-      <w:r>
-        <w:rPr>
-          <w:lang w:val="en-US"/>
-        </w:rPr>
-        <w:t xml:space="preserve"> </w:t>
-      </w:r>
-      <w:proofErr w:type="spellStart"/>
-      <w:r>
-        <w:rPr>
-          <w:lang w:val="en-US"/>
-        </w:rPr>
-        <w:t>Text</w:t>
-      </w:r>
-      <w:proofErr w:type="spellEnd"/>
-      <w:r>
-        <w:rPr>
-          <w:lang w:val="en-US"/>
-        </w:rPr>
-        <w:t xml:space="preserve"> </w:t>
-      </w:r>
-      <w:proofErr w:type="spellStart"/>
-      <w:r>
-        <w:rPr>
-          <w:lang w:val="en-US"/>
-        </w:rPr>
-        <w:t>Text</w:t>
-      </w:r>
-      <w:proofErr w:type="spellEnd"/>
-      <w:r>
-        <w:rPr>
-          <w:lang w:val="en-US"/>
-        </w:rPr>
-        <w:t xml:space="preserve"> </w:t>
-      </w:r>
-      <w:proofErr w:type="spellStart"/>
-      <w:r>
-        <w:rPr>
-          <w:lang w:val="en-US"/>
-        </w:rPr>
-        <w:t>Text</w:t>
-      </w:r>
-      <w:proofErr w:type="spellEnd"/>
-      <w:r>
-        <w:rPr>
-          <w:lang w:val="en-US"/>
-        </w:rPr>
-        <w:t xml:space="preserve"> </w:t>
-      </w:r>
-      <w:proofErr w:type="spellStart"/>
-      <w:r>
-        <w:rPr>
-          <w:lang w:val="en-US"/>
-        </w:rPr>
-        <w:t>Text</w:t>
-      </w:r>
-      <w:proofErr w:type="spellEnd"/>
-      <w:r>
-        <w:rPr>
-          <w:lang w:val="en-US"/>
-        </w:rPr>
-        <w:t xml:space="preserve"> </w:t>
-      </w:r>
-      <w:proofErr w:type="spellStart"/>
-      <w:r>
-        <w:rPr>
-          <w:lang w:val="en-US"/>
-        </w:rPr>
-        <w:t>Text</w:t>
-      </w:r>
-      <w:proofErr w:type="spellEnd"/>
-      <w:r>
-        <w:rPr>
-          <w:lang w:val="en-US"/>
-        </w:rPr>
-        <w:t xml:space="preserve"> </w:t>
-      </w:r>
-      <w:proofErr w:type="spellStart"/>
-      <w:r>
-        <w:rPr>
-          <w:lang w:val="en-US"/>
-        </w:rPr>
-        <w:t>Text</w:t>
-      </w:r>
-      <w:proofErr w:type="spellEnd"/>
-      <w:r>
-        <w:rPr>
-          <w:lang w:val="en-US"/>
-        </w:rPr>
-        <w:t xml:space="preserve"> </w:t>
-      </w:r>
-      <w:proofErr w:type="spellStart"/>
-      <w:r>
-        <w:rPr>
-          <w:lang w:val="en-US"/>
-        </w:rPr>
-        <w:t>Text</w:t>
-      </w:r>
-      <w:proofErr w:type="spellEnd"/>
-      <w:r>
-        <w:rPr>
-          <w:lang w:val="en-US"/>
-        </w:rPr>
-        <w:t xml:space="preserve"> </w:t>
-      </w:r>
-      <w:proofErr w:type="spellStart"/>
-      <w:r>
-        <w:rPr>
-          <w:lang w:val="en-US"/>
-        </w:rPr>
-        <w:t>Text</w:t>
-      </w:r>
-      <w:proofErr w:type="spellEnd"/>
-      <w:r>
-        <w:rPr>
-          <w:lang w:val="en-US"/>
-        </w:rPr>
-        <w:t xml:space="preserve"> </w:t>
-      </w:r>
-      <w:proofErr w:type="spellStart"/>
-      <w:r>
-        <w:rPr>
-          <w:lang w:val="en-US"/>
-        </w:rPr>
-        <w:t>Text</w:t>
-      </w:r>
-      <w:proofErr w:type="spellEnd"/>
-      <w:r>
-        <w:rPr>
-          <w:lang w:val="en-US"/>
-        </w:rPr>
-        <w:t xml:space="preserve"> </w:t>
-      </w:r>
-      <w:proofErr w:type="spellStart"/>
-      <w:r>
-        <w:rPr>
-          <w:lang w:val="en-US"/>
-        </w:rPr>
-        <w:t>Text</w:t>
-      </w:r>
-      <w:proofErr w:type="spellEnd"/>
-      <w:r>
-        <w:rPr>
-          <w:lang w:val="en-US"/>
-        </w:rPr>
-        <w:t xml:space="preserve"> </w:t>
-      </w:r>
-      <w:proofErr w:type="spellStart"/>
-      <w:r>
-        <w:rPr>
-          <w:lang w:val="en-US"/>
-        </w:rPr>
-        <w:t>Text</w:t>
-      </w:r>
-      <w:proofErr w:type="spellEnd"/>
-      <w:r>
-        <w:rPr>
-          <w:lang w:val="en-US"/>
-        </w:rPr>
-        <w:t xml:space="preserve"> </w:t>
-      </w:r>
-      <w:proofErr w:type="spellStart"/>
-      <w:r>
-        <w:rPr>
-          <w:lang w:val="en-US"/>
-        </w:rPr>
-        <w:t>Text</w:t>
-      </w:r>
-      <w:proofErr w:type="spellEnd"/>
-      <w:r>
-        <w:rPr>
-          <w:lang w:val="en-US"/>
-        </w:rPr>
-        <w:t xml:space="preserve"> </w:t>
-      </w:r>
-      <w:proofErr w:type="spellStart"/>
-      <w:r>
-        <w:rPr>
-          <w:lang w:val="en-US"/>
-        </w:rPr>
-        <w:t>Text</w:t>
-      </w:r>
-      <w:proofErr w:type="spellEnd"/>
-      <w:r>
-        <w:rPr>
-          <w:lang w:val="en-US"/>
-        </w:rPr>
-        <w:t xml:space="preserve"> </w:t>
-      </w:r>
-      <w:proofErr w:type="spellStart"/>
-      <w:r>
-        <w:rPr>
-          <w:lang w:val="en-US"/>
-        </w:rPr>
-        <w:t>Text</w:t>
-      </w:r>
-      <w:proofErr w:type="spellEnd"/>
-      <w:r>
-        <w:rPr>
-          <w:lang w:val="en-US"/>
-        </w:rPr>
-        <w:t xml:space="preserve"> </w:t>
-      </w:r>
-      <w:proofErr w:type="spellStart"/>
-      <w:r>
-        <w:rPr>
-          <w:lang w:val="en-US"/>
-        </w:rPr>
-        <w:t>Text</w:t>
-      </w:r>
-      <w:proofErr w:type="spellEnd"/>
-      <w:r>
-        <w:rPr>
-          <w:lang w:val="en-US"/>
-        </w:rPr>
-        <w:t xml:space="preserve"> </w:t>
-      </w:r>
-      <w:proofErr w:type="spellStart"/>
-      <w:r>
-        <w:rPr>
-          <w:lang w:val="en-US"/>
-        </w:rPr>
-        <w:t>Text</w:t>
-      </w:r>
-      <w:proofErr w:type="spellEnd"/>
-      <w:r>
-        <w:rPr>
-          <w:lang w:val="en-US"/>
-        </w:rPr>
-        <w:t xml:space="preserve"> </w:t>
-      </w:r>
-      <w:proofErr w:type="spellStart"/>
-      <w:r>
-        <w:rPr>
-          <w:lang w:val="en-US"/>
-        </w:rPr>
-        <w:t>Text</w:t>
-      </w:r>
-      <w:proofErr w:type="spellEnd"/>
-      <w:r>
-        <w:rPr>
-          <w:lang w:val="en-US"/>
-        </w:rPr>
-        <w:t xml:space="preserve"> </w:t>
-      </w:r>
-      <w:proofErr w:type="spellStart"/>
-      <w:r>
-        <w:rPr>
-          <w:lang w:val="en-US"/>
-        </w:rPr>
-        <w:t>Text</w:t>
-      </w:r>
-      <w:proofErr w:type="spellEnd"/>
-      <w:r>
-        <w:rPr>
-          <w:lang w:val="en-US"/>
-        </w:rPr>
-        <w:t xml:space="preserve"> </w:t>
-      </w:r>
-      <w:proofErr w:type="spellStart"/>
-      <w:r>
-        <w:rPr>
-          <w:lang w:val="en-US"/>
-        </w:rPr>
-        <w:t>Text</w:t>
-      </w:r>
-      <w:proofErr w:type="spellEnd"/>
-      <w:r>
-        <w:rPr>
-          <w:lang w:val="en-US"/>
-        </w:rPr>
-        <w:t xml:space="preserve"> </w:t>
-      </w:r>
-      <w:proofErr w:type="spellStart"/>
-      <w:r>
-        <w:rPr>
-          <w:lang w:val="en-US"/>
-        </w:rPr>
-        <w:t>Text</w:t>
-      </w:r>
-      <w:proofErr w:type="spellEnd"/>
-      <w:r>
-        <w:rPr>
-          <w:lang w:val="en-US"/>
-        </w:rPr>
-        <w:t xml:space="preserve"> </w:t>
-      </w:r>
-      <w:proofErr w:type="spellStart"/>
-      <w:r>
-        <w:rPr>
-          <w:lang w:val="en-US"/>
-        </w:rPr>
-        <w:t>Text</w:t>
-      </w:r>
-      <w:proofErr w:type="spellEnd"/>
-      <w:r>
-        <w:rPr>
-          <w:lang w:val="en-US"/>
-        </w:rPr>
-        <w:t xml:space="preserve"> </w:t>
-      </w:r>
-      <w:proofErr w:type="spellStart"/>
-      <w:r>
-        <w:rPr>
-          <w:lang w:val="en-US"/>
-        </w:rPr>
-        <w:t>Text</w:t>
-      </w:r>
-      <w:proofErr w:type="spellEnd"/>
-      <w:r>
-        <w:rPr>
-          <w:lang w:val="en-US"/>
-        </w:rPr>
-        <w:t xml:space="preserve"> </w:t>
-      </w:r>
-      <w:proofErr w:type="spellStart"/>
-      <w:r>
-        <w:rPr>
-          <w:lang w:val="en-US"/>
-        </w:rPr>
-        <w:t>Text</w:t>
-      </w:r>
-      <w:proofErr w:type="spellEnd"/>
-      <w:r>
-        <w:rPr>
-          <w:lang w:val="en-US"/>
-        </w:rPr>
-        <w:t xml:space="preserve"> </w:t>
-      </w:r>
-      <w:proofErr w:type="spellStart"/>
-      <w:r>
-        <w:rPr>
-          <w:lang w:val="en-US"/>
-        </w:rPr>
-        <w:t>Text</w:t>
-      </w:r>
-      <w:proofErr w:type="spellEnd"/>
-      <w:r>
-        <w:rPr>
-          <w:lang w:val="en-US"/>
-        </w:rPr>
-        <w:t xml:space="preserve"> </w:t>
-      </w:r>
-      <w:proofErr w:type="spellStart"/>
-      <w:r>
-        <w:rPr>
-          <w:lang w:val="en-US"/>
-        </w:rPr>
-        <w:t>Text</w:t>
-      </w:r>
-      <w:proofErr w:type="spellEnd"/>
-      <w:r>
-        <w:rPr>
-          <w:lang w:val="en-US"/>
-        </w:rPr>
-        <w:t xml:space="preserve"> </w:t>
-      </w:r>
-      <w:proofErr w:type="spellStart"/>
-      <w:r>
-        <w:rPr>
-          <w:lang w:val="en-US"/>
-        </w:rPr>
-        <w:t>Text</w:t>
-      </w:r>
-      <w:proofErr w:type="spellEnd"/>
-      <w:r>
-        <w:rPr>
-          <w:lang w:val="en-US"/>
-        </w:rPr>
-        <w:t xml:space="preserve"> </w:t>
-      </w:r>
-      <w:proofErr w:type="spellStart"/>
-      <w:r>
-        <w:rPr>
-          <w:lang w:val="en-US"/>
-        </w:rPr>
-        <w:t>Text</w:t>
-      </w:r>
-      <w:proofErr w:type="spellEnd"/>
-      <w:r>
-        <w:rPr>
-          <w:lang w:val="en-US"/>
-        </w:rPr>
-        <w:t xml:space="preserve"> </w:t>
-      </w:r>
-      <w:proofErr w:type="spellStart"/>
-      <w:r>
-        <w:rPr>
-          <w:lang w:val="en-US"/>
-        </w:rPr>
-        <w:t>Text</w:t>
-      </w:r>
-      <w:proofErr w:type="spellEnd"/>
-      <w:r>
-        <w:rPr>
-          <w:lang w:val="en-US"/>
-        </w:rPr>
-        <w:t xml:space="preserve"> </w:t>
-      </w:r>
-      <w:proofErr w:type="spellStart"/>
-      <w:r>
-        <w:rPr>
-          <w:lang w:val="en-US"/>
-        </w:rPr>
-        <w:t>Text</w:t>
-      </w:r>
-      <w:proofErr w:type="spellEnd"/>
-      <w:r>
-        <w:rPr>
-          <w:lang w:val="en-US"/>
-        </w:rPr>
-        <w:t xml:space="preserve"> </w:t>
-      </w:r>
-      <w:proofErr w:type="spellStart"/>
-      <w:r>
-        <w:rPr>
-          <w:lang w:val="en-US"/>
-        </w:rPr>
-        <w:t>Text</w:t>
-      </w:r>
-      <w:proofErr w:type="spellEnd"/>
-      <w:r>
-        <w:rPr>
-          <w:lang w:val="en-US"/>
-        </w:rPr>
-        <w:t xml:space="preserve"> </w:t>
-      </w:r>
-      <w:proofErr w:type="spellStart"/>
-      <w:r>
-        <w:rPr>
-          <w:lang w:val="en-US"/>
-        </w:rPr>
-        <w:t>Text</w:t>
-      </w:r>
-      <w:proofErr w:type="spellEnd"/>
-      <w:r>
-        <w:rPr>
-          <w:lang w:val="en-US"/>
-        </w:rPr>
-        <w:t>.</w:t>
-      </w:r>
-      <w:proofErr w:type="gramEnd"/>
+      <w:bookmarkEnd w:id="26"/>
+      <w:bookmarkEnd w:id="27"/>
     </w:p>
     <w:p>
       <w:pPr>
@@ -4287,14 +2702,27 @@
     <w:pPr>
       <w:pStyle w:val="Kopfzeile"/>
     </w:pPr>
-    <w:fldSimple w:instr=" STYLEREF  &quot;Überschrift 1&quot; \t  \* MERGEFORMAT ">
-      <w:r>
-        <w:rPr>
-          <w:noProof/>
-        </w:rPr>
-        <w:t>Zusammenfassung / Expose</w:t>
-      </w:r>
-    </w:fldSimple>
+    <w:r>
+      <w:fldChar w:fldCharType="begin"/>
+    </w:r>
+    <w:r>
+      <w:instrText xml:space="preserve"> STYLEREF  "Überschrift 1" \t  \* MERGEFORMAT </w:instrText>
+    </w:r>
+    <w:r>
+      <w:fldChar w:fldCharType="separate"/>
+    </w:r>
+    <w:r>
+      <w:rPr>
+        <w:noProof/>
+      </w:rPr>
+      <w:t>Zusammenfassung / Expose</w:t>
+    </w:r>
+    <w:r>
+      <w:rPr>
+        <w:noProof/>
+      </w:rPr>
+      <w:fldChar w:fldCharType="end"/>
+    </w:r>
     <w:r>
       <w:tab/>
     </w:r>
@@ -4577,14 +3005,18 @@
     <w:pPr>
       <w:pStyle w:val="Kopfzeile"/>
     </w:pPr>
-    <w:fldSimple w:instr=" STYLEREF  &quot;Überschrift 1&quot; \t  \* MERGEFORMAT ">
-      <w:r>
-        <w:rPr>
-          <w:noProof/>
-        </w:rPr>
-        <w:t>Tabellenverzeichnis</w:t>
-      </w:r>
-    </w:fldSimple>
+    <w:r>
+      <w:fldChar w:fldCharType="begin"/>
+    </w:r>
+    <w:r>
+      <w:instrText xml:space="preserve"> STYLEREF  "Überschrift 1" \t  \* MERGEFORMAT </w:instrText>
+    </w:r>
+    <w:r>
+      <w:rPr>
+        <w:noProof/>
+      </w:rPr>
+      <w:fldChar w:fldCharType="end"/>
+    </w:r>
     <w:r>
       <w:tab/>
     </w:r>
@@ -4832,14 +3264,18 @@
     <w:pPr>
       <w:pStyle w:val="Kopfzeile"/>
     </w:pPr>
-    <w:fldSimple w:instr=" STYLEREF  &quot;Überschrift 1&quot; \t  \* MERGEFORMAT ">
-      <w:r>
-        <w:rPr>
-          <w:noProof/>
-        </w:rPr>
-        <w:t>Abbildungsverzeichnis</w:t>
-      </w:r>
-    </w:fldSimple>
+    <w:r>
+      <w:fldChar w:fldCharType="begin"/>
+    </w:r>
+    <w:r>
+      <w:instrText xml:space="preserve"> STYLEREF  "Überschrift 1" \t  \* MERGEFORMAT </w:instrText>
+    </w:r>
+    <w:r>
+      <w:rPr>
+        <w:noProof/>
+      </w:rPr>
+      <w:fldChar w:fldCharType="end"/>
+    </w:r>
     <w:r>
       <w:tab/>
     </w:r>
@@ -4966,14 +3402,27 @@
         <w:tab w:val="right" w:pos="8505"/>
       </w:tabs>
     </w:pPr>
-    <w:fldSimple w:instr=" STYLEREF  &quot;Überschrift 1&quot; \t  \* MERGEFORMAT ">
-      <w:r>
-        <w:rPr>
-          <w:noProof/>
-        </w:rPr>
-        <w:t>Einleitung</w:t>
-      </w:r>
-    </w:fldSimple>
+    <w:r>
+      <w:fldChar w:fldCharType="begin"/>
+    </w:r>
+    <w:r>
+      <w:instrText xml:space="preserve"> STYLEREF  "Überschrift 1" \t  \* MERGEFORMAT </w:instrText>
+    </w:r>
+    <w:r>
+      <w:fldChar w:fldCharType="separate"/>
+    </w:r>
+    <w:r>
+      <w:rPr>
+        <w:noProof/>
+      </w:rPr>
+      <w:t>Anhang</w:t>
+    </w:r>
+    <w:r>
+      <w:rPr>
+        <w:noProof/>
+      </w:rPr>
+      <w:fldChar w:fldCharType="end"/>
+    </w:r>
     <w:r>
       <w:tab/>
     </w:r>
@@ -4993,7 +3442,7 @@
       <w:rPr>
         <w:noProof/>
       </w:rPr>
-      <w:t>1</w:t>
+      <w:t>8</w:t>
     </w:r>
     <w:r>
       <w:fldChar w:fldCharType="end"/>
@@ -8659,7 +7108,7 @@
 </file>
 
 <file path=customXml/itemProps1.xml><?xml version="1.0" encoding="utf-8"?>
-<ds:datastoreItem xmlns:ds="http://schemas.openxmlformats.org/officeDocument/2006/customXml" ds:itemID="{BCD8EB88-B14A-C246-9259-7F4413FE683F}">
+<ds:datastoreItem xmlns:ds="http://schemas.openxmlformats.org/officeDocument/2006/customXml" ds:itemID="{504DFA99-081B-664C-937D-F505089A255D}">
   <ds:schemaRefs>
     <ds:schemaRef ds:uri="http://schemas.openxmlformats.org/officeDocument/2006/bibliography"/>
   </ds:schemaRefs>

</xml_diff>